<commit_message>
adding few details of POST data for api request
</commit_message>
<xml_diff>
--- a/documentation/Chainstack_Platform.docx
+++ b/documentation/Chainstack_Platform.docx
@@ -26,49 +26,34 @@
           <w:sz w:val="44"/>
           <w:szCs w:val="44"/>
         </w:rPr>
-        <w:t xml:space="preserve"> </w:t>
+        <w:t xml:space="preserve"> Resource Management</w:t>
       </w:r>
-      <w:r>
+    </w:p>
+    <w:p>
+      <w:pPr>
+        <w:pStyle w:val="Normal"/>
         <w:rPr>
           <w:color w:val="21409A"/>
           <w:sz w:val="44"/>
           <w:szCs w:val="44"/>
         </w:rPr>
-        <w:t>Resource Management</w:t>
-      </w:r>
-    </w:p>
-    <w:p>
-      <w:pPr>
-        <w:pStyle w:val="Normal"/>
+      </w:pPr>
+      <w:r>
         <w:rPr>
           <w:color w:val="21409A"/>
           <w:sz w:val="44"/>
           <w:szCs w:val="44"/>
         </w:rPr>
-      </w:pPr>
+        <w:t xml:space="preserve">                 </w:t>
+      </w:r>
       <w:r>
         <w:rPr>
           <w:color w:val="21409A"/>
           <w:sz w:val="44"/>
           <w:szCs w:val="44"/>
         </w:rPr>
-        <w:t xml:space="preserve">                 </w:t>
-      </w:r>
-      <w:r>
-        <w:rPr>
-          <w:color w:val="21409A"/>
-          <w:sz w:val="44"/>
-          <w:szCs w:val="44"/>
-        </w:rPr>
         <w:tab/>
         <w:tab/>
-      </w:r>
-      <w:r>
-        <w:rPr>
-          <w:color w:val="21409A"/>
-          <w:sz w:val="44"/>
-          <w:szCs w:val="44"/>
-        </w:rPr>
         <w:t>Design Document</w:t>
       </w:r>
     </w:p>
@@ -99,15 +84,7 @@
           <w:sz w:val="24"/>
           <w:szCs w:val="24"/>
         </w:rPr>
-        <w:t>Version 1.</w:t>
-      </w:r>
-      <w:r>
-        <w:rPr>
-          <w:color w:val="21409A"/>
-          <w:sz w:val="24"/>
-          <w:szCs w:val="24"/>
-        </w:rPr>
-        <w:t>0</w:t>
+        <w:t>Version 1.0</w:t>
       </w:r>
     </w:p>
     <w:p>
@@ -140,7 +117,7 @@
           <mc:Choice Requires="wps">
             <w:drawing>
               <wp:inline distT="0" distB="0" distL="0" distR="0">
-                <wp:extent cx="1905" cy="20320"/>
+                <wp:extent cx="2540" cy="20955"/>
                 <wp:effectExtent l="0" t="0" r="0" b="0"/>
                 <wp:docPr id="1" name=""/>
                 <a:graphic xmlns:a="http://schemas.openxmlformats.org/drawingml/2006/main">
@@ -150,7 +127,7 @@
                       <wps:spPr>
                         <a:xfrm>
                           <a:off x="0" y="0"/>
-                          <a:ext cx="1440" cy="19800"/>
+                          <a:ext cx="1800" cy="20160"/>
                         </a:xfrm>
                         <a:prstGeom prst="rect">
                           <a:avLst/>
@@ -177,7 +154,7 @@
           </mc:Choice>
           <mc:Fallback>
             <w:pict>
-              <v:rect id="shape_0" fillcolor="#a0a0a0" stroked="f" style="position:absolute;margin-left:0pt;margin-top:-1.6pt;width:0.05pt;height:1.5pt;mso-position-vertical:top">
+              <v:rect id="shape_0" fillcolor="#a0a0a0" stroked="f" style="position:absolute;margin-left:0pt;margin-top:-1.65pt;width:0.1pt;height:1.55pt;mso-position-vertical:top">
                 <w10:wrap type="none"/>
                 <v:fill o:detectmouseclick="t" type="solid" color2="#5f5f5f"/>
                 <v:stroke color="#3465a4" joinstyle="round" endcap="flat"/>
@@ -236,12 +213,6 @@
         <w:tab/>
         <w:tab/>
         <w:tab/>
-      </w:r>
-      <w:r>
-        <w:rPr>
-          <w:sz w:val="24"/>
-          <w:szCs w:val="24"/>
-        </w:rPr>
         <w:t>Mohsin Sayyed</w:t>
       </w:r>
     </w:p>
@@ -259,12 +230,6 @@
         <w:t xml:space="preserve">Project Reference: </w:t>
         <w:tab/>
         <w:tab/>
-      </w:r>
-      <w:r>
-        <w:rPr>
-          <w:sz w:val="24"/>
-          <w:szCs w:val="24"/>
-        </w:rPr>
         <w:t>ChainSatck-Platform Resource Management</w:t>
       </w:r>
     </w:p>
@@ -281,12 +246,6 @@
         </w:rPr>
         <w:t xml:space="preserve">Document Reference: </w:t>
         <w:tab/>
-      </w:r>
-      <w:r>
-        <w:rPr>
-          <w:sz w:val="24"/>
-          <w:szCs w:val="24"/>
-        </w:rPr>
         <w:t>Interview Take away Assignment</w:t>
       </w:r>
     </w:p>
@@ -302,7 +261,7 @@
           <mc:Choice Requires="wps">
             <w:drawing>
               <wp:inline distT="0" distB="0" distL="0" distR="0">
-                <wp:extent cx="1905" cy="20320"/>
+                <wp:extent cx="2540" cy="20955"/>
                 <wp:effectExtent l="0" t="0" r="0" b="0"/>
                 <wp:docPr id="2" name=""/>
                 <a:graphic xmlns:a="http://schemas.openxmlformats.org/drawingml/2006/main">
@@ -312,7 +271,7 @@
                       <wps:spPr>
                         <a:xfrm>
                           <a:off x="0" y="0"/>
-                          <a:ext cx="1440" cy="19800"/>
+                          <a:ext cx="1800" cy="20160"/>
                         </a:xfrm>
                         <a:prstGeom prst="rect">
                           <a:avLst/>
@@ -339,7 +298,7 @@
           </mc:Choice>
           <mc:Fallback>
             <w:pict>
-              <v:rect id="shape_0" fillcolor="#a0a0a0" stroked="f" style="position:absolute;margin-left:0pt;margin-top:-1.6pt;width:0.05pt;height:1.5pt;mso-position-vertical:top">
+              <v:rect id="shape_0" fillcolor="#a0a0a0" stroked="f" style="position:absolute;margin-left:0pt;margin-top:-1.65pt;width:0.1pt;height:1.55pt;mso-position-vertical:top">
                 <w10:wrap type="none"/>
                 <v:fill o:detectmouseclick="t" type="solid" color2="#5f5f5f"/>
                 <v:stroke color="#3465a4" joinstyle="round" endcap="flat"/>
@@ -584,14 +543,7 @@
                 <w:sz w:val="24"/>
                 <w:szCs w:val="24"/>
               </w:rPr>
-              <w:t>V</w:t>
-            </w:r>
-            <w:r>
-              <w:rPr>
-                <w:sz w:val="24"/>
-                <w:szCs w:val="24"/>
-              </w:rPr>
-              <w:t>1.0</w:t>
+              <w:t>V1.0</w:t>
             </w:r>
           </w:p>
         </w:tc>
@@ -947,7 +899,7 @@
       </w:pPr>
       <w:r>
         <w:drawing>
-          <wp:anchor behindDoc="0" distT="0" distB="0" distL="0" distR="0" simplePos="0" locked="0" layoutInCell="1" allowOverlap="1" relativeHeight="4">
+          <wp:anchor behindDoc="0" distT="0" distB="0" distL="0" distR="0" simplePos="0" locked="0" layoutInCell="1" allowOverlap="1" relativeHeight="2">
             <wp:simplePos x="0" y="0"/>
             <wp:positionH relativeFrom="column">
               <wp:posOffset>-219075</wp:posOffset>
@@ -1000,7 +952,17 @@
           <w:sz w:val="32"/>
           <w:szCs w:val="32"/>
         </w:rPr>
-        <w:t>- Technical Choises</w:t>
+        <w:t>-</w:t>
+      </w:r>
+      <w:r>
+        <w:rPr>
+          <w:b/>
+          <w:bCs/>
+          <w:color w:val="000000"/>
+          <w:sz w:val="32"/>
+          <w:szCs w:val="32"/>
+        </w:rPr>
+        <w:t xml:space="preserve"> Technical Choises</w:t>
       </w:r>
     </w:p>
     <w:p>
@@ -1152,27 +1114,7 @@
         </w:rPr>
         <w:t>Flask has the flexibility to use what is required from the MVC</w:t>
         <w:br/>
-        <w:t xml:space="preserve">architechture  </w:t>
-      </w:r>
-      <w:r>
-        <w:rPr>
-          <w:b w:val="false"/>
-          <w:bCs w:val="false"/>
-          <w:color w:val="000000"/>
-          <w:sz w:val="28"/>
-          <w:szCs w:val="28"/>
-        </w:rPr>
-        <w:t>and is modularized for designing component based app</w:t>
-      </w:r>
-      <w:r>
-        <w:rPr>
-          <w:b w:val="false"/>
-          <w:bCs w:val="false"/>
-          <w:color w:val="000000"/>
-          <w:sz w:val="28"/>
-          <w:szCs w:val="28"/>
-        </w:rPr>
-        <w:t xml:space="preserve">. </w:t>
+        <w:t xml:space="preserve">architechture  and is modularized for designing component based app. </w:t>
       </w:r>
     </w:p>
     <w:p>
@@ -1200,17 +1142,7 @@
           <w:sz w:val="28"/>
           <w:szCs w:val="28"/>
         </w:rPr>
-        <w:t xml:space="preserve">I </w:t>
-      </w:r>
-      <w:r>
-        <w:rPr>
-          <w:b w:val="false"/>
-          <w:bCs w:val="false"/>
-          <w:color w:val="000000"/>
-          <w:sz w:val="28"/>
-          <w:szCs w:val="28"/>
-        </w:rPr>
-        <w:t>have designed this app using Model-Service-Controller pattern</w:t>
+        <w:t>I have designed this app using Model-Service-Controller pattern</w:t>
       </w:r>
     </w:p>
     <w:p>
@@ -1238,17 +1170,7 @@
           <w:sz w:val="28"/>
           <w:szCs w:val="28"/>
         </w:rPr>
-        <w:t xml:space="preserve">I </w:t>
-      </w:r>
-      <w:r>
-        <w:rPr>
-          <w:b w:val="false"/>
-          <w:bCs w:val="false"/>
-          <w:color w:val="000000"/>
-          <w:sz w:val="28"/>
-          <w:szCs w:val="28"/>
-        </w:rPr>
-        <w:t>have used Blueprint a flask feature which allows for easy app extention by registering blueprint on this app</w:t>
+        <w:t>I have used Blueprint a flask feature which allows for easy app extention by registering blueprint on this app</w:t>
       </w:r>
     </w:p>
     <w:p>
@@ -1304,57 +1226,7 @@
           <w:sz w:val="28"/>
           <w:szCs w:val="28"/>
         </w:rPr>
-        <w:t>Falsk-SQLAlchemy a file based database is used f</w:t>
-      </w:r>
-      <w:r>
-        <w:rPr>
-          <w:b w:val="false"/>
-          <w:bCs w:val="false"/>
-          <w:color w:val="000000"/>
-          <w:sz w:val="28"/>
-          <w:szCs w:val="28"/>
-        </w:rPr>
-        <w:t>or r</w:t>
-      </w:r>
-      <w:r>
-        <w:rPr>
-          <w:b w:val="false"/>
-          <w:bCs w:val="false"/>
-          <w:color w:val="000000"/>
-          <w:sz w:val="28"/>
-          <w:szCs w:val="28"/>
-        </w:rPr>
-        <w:t>e</w:t>
-      </w:r>
-      <w:r>
-        <w:rPr>
-          <w:b w:val="false"/>
-          <w:bCs w:val="false"/>
-          <w:color w:val="000000"/>
-          <w:sz w:val="28"/>
-          <w:szCs w:val="28"/>
-        </w:rPr>
-        <w:t>cord storage and model persistan</w:t>
-      </w:r>
-      <w:r>
-        <w:rPr>
-          <w:b w:val="false"/>
-          <w:bCs w:val="false"/>
-          <w:color w:val="000000"/>
-          <w:sz w:val="28"/>
-          <w:szCs w:val="28"/>
-        </w:rPr>
-        <w:t>ce</w:t>
-      </w:r>
-      <w:r>
-        <w:rPr>
-          <w:b w:val="false"/>
-          <w:bCs w:val="false"/>
-          <w:color w:val="000000"/>
-          <w:sz w:val="28"/>
-          <w:szCs w:val="28"/>
-        </w:rPr>
-        <w:t xml:space="preserve"> </w:t>
+        <w:t xml:space="preserve">Falsk-SQLAlchemy a file based database is used for record storage and model persistance </w:t>
       </w:r>
     </w:p>
     <w:p>
@@ -1382,7 +1254,27 @@
           <w:sz w:val="28"/>
           <w:szCs w:val="28"/>
         </w:rPr>
-        <w:t xml:space="preserve">I have used decorator pattern to implement user authentication and authorization to provide restricted access to different users on this platform. </w:t>
+        <w:t xml:space="preserve">I have used decorator pattern to implement </w:t>
+      </w:r>
+      <w:r>
+        <w:rPr>
+          <w:b w:val="false"/>
+          <w:bCs w:val="false"/>
+          <w:color w:val="000000"/>
+          <w:sz w:val="28"/>
+          <w:szCs w:val="28"/>
+        </w:rPr>
+        <w:t xml:space="preserve">a JWT Token based </w:t>
+      </w:r>
+      <w:r>
+        <w:rPr>
+          <w:b w:val="false"/>
+          <w:bCs w:val="false"/>
+          <w:color w:val="000000"/>
+          <w:sz w:val="28"/>
+          <w:szCs w:val="28"/>
+        </w:rPr>
+        <w:t xml:space="preserve">user authentication and authorization to provide restricted access to different users on this platform. </w:t>
       </w:r>
     </w:p>
     <w:p>
@@ -1434,7 +1326,13 @@
         </w:rPr>
       </w:pPr>
       <w:r>
-        <w:rPr/>
+        <w:rPr>
+          <w:b w:val="false"/>
+          <w:bCs w:val="false"/>
+          <w:color w:val="000000"/>
+          <w:sz w:val="28"/>
+          <w:szCs w:val="28"/>
+        </w:rPr>
       </w:r>
     </w:p>
     <w:p>
@@ -1479,17 +1377,7 @@
           <w:sz w:val="28"/>
           <w:szCs w:val="28"/>
         </w:rPr>
-        <w:t xml:space="preserve">- </w:t>
-      </w:r>
-      <w:r>
-        <w:rPr>
-          <w:b/>
-          <w:bCs/>
-          <w:color w:val="000000"/>
-          <w:sz w:val="28"/>
-          <w:szCs w:val="28"/>
-        </w:rPr>
-        <w:t>Usage Steps</w:t>
+        <w:t>- Usage Steps</w:t>
       </w:r>
     </w:p>
     <w:p>
@@ -1514,11 +1402,8 @@
       </w:pPr>
       <w:r>
         <w:rPr>
-          <w:b/>
-          <w:bCs/>
-          <w:color w:val="000000"/>
-          <w:sz w:val="32"/>
-          <w:szCs w:val="32"/>
+          <w:sz w:val="28"/>
+          <w:szCs w:val="28"/>
         </w:rPr>
       </w:r>
     </w:p>
@@ -1578,11 +1463,8 @@
       </w:pPr>
       <w:r>
         <w:rPr>
-          <w:b w:val="false"/>
-          <w:bCs w:val="false"/>
-          <w:color w:val="000000"/>
-          <w:sz w:val="32"/>
-          <w:szCs w:val="32"/>
+          <w:sz w:val="28"/>
+          <w:szCs w:val="28"/>
         </w:rPr>
       </w:r>
     </w:p>
@@ -1652,17 +1534,7 @@
           <w:sz w:val="28"/>
           <w:szCs w:val="28"/>
         </w:rPr>
-        <w:t xml:space="preserve">- Login first </w:t>
-      </w:r>
-      <w:r>
-        <w:rPr>
-          <w:b w:val="false"/>
-          <w:bCs w:val="false"/>
-          <w:color w:val="000000"/>
-          <w:sz w:val="28"/>
-          <w:szCs w:val="28"/>
-        </w:rPr>
-        <w:t xml:space="preserve">with user credentials, it will then generate </w:t>
+        <w:t xml:space="preserve">- Login first with user credentials, it will then generate </w:t>
       </w:r>
       <w:r>
         <w:rPr>
@@ -1751,11 +1623,10 @@
       </w:pPr>
       <w:r>
         <w:rPr>
-          <w:b w:val="false"/>
-          <w:bCs w:val="false"/>
-          <w:color w:val="000000"/>
-          <w:sz w:val="32"/>
-          <w:szCs w:val="32"/>
+          <w:i w:val="false"/>
+          <w:iCs w:val="false"/>
+          <w:sz w:val="28"/>
+          <w:szCs w:val="28"/>
         </w:rPr>
       </w:r>
     </w:p>
@@ -1825,17 +1696,7 @@
           <w:sz w:val="28"/>
           <w:szCs w:val="28"/>
         </w:rPr>
-        <w:t xml:space="preserve">- </w:t>
-      </w:r>
-      <w:r>
-        <w:rPr>
-          <w:b w:val="false"/>
-          <w:bCs w:val="false"/>
-          <w:color w:val="000000"/>
-          <w:sz w:val="28"/>
-          <w:szCs w:val="28"/>
-        </w:rPr>
-        <w:t xml:space="preserve">Copy auth token and paste in </w:t>
+        <w:t xml:space="preserve">- Copy auth token and paste in </w:t>
       </w:r>
       <w:r>
         <w:rPr>
@@ -1948,11 +1809,10 @@
       </w:pPr>
       <w:r>
         <w:rPr>
-          <w:b w:val="false"/>
-          <w:bCs w:val="false"/>
-          <w:color w:val="000000"/>
-          <w:sz w:val="32"/>
-          <w:szCs w:val="32"/>
+          <w:i w:val="false"/>
+          <w:iCs w:val="false"/>
+          <w:sz w:val="28"/>
+          <w:szCs w:val="28"/>
         </w:rPr>
       </w:r>
     </w:p>
@@ -2042,11 +1902,8 @@
       </w:pPr>
       <w:r>
         <w:rPr>
-          <w:b w:val="false"/>
-          <w:bCs w:val="false"/>
-          <w:color w:val="000000"/>
-          <w:sz w:val="32"/>
-          <w:szCs w:val="32"/>
+          <w:sz w:val="28"/>
+          <w:szCs w:val="28"/>
         </w:rPr>
       </w:r>
     </w:p>
@@ -2156,19 +2013,7 @@
             </w:pPr>
             <w:r>
               <w:rPr/>
-              <w:t>/</w:t>
-            </w:r>
-            <w:r>
-              <w:rPr/>
-              <w:t>auth</w:t>
-            </w:r>
-            <w:r>
-              <w:rPr/>
-              <w:t>/</w:t>
-            </w:r>
-            <w:r>
-              <w:rPr/>
-              <w:t>login</w:t>
+              <w:t>/auth/login</w:t>
             </w:r>
           </w:p>
         </w:tc>
@@ -2258,11 +2103,19 @@
               <w:jc w:val="left"/>
               <w:rPr/>
             </w:pPr>
-            <w:r>
-              <w:rPr>
-                <w:b/>
-              </w:rPr>
-              <w:t xml:space="preserve">Post data - </w:t>
+            <w:bookmarkStart w:id="0" w:name="__DdeLink__482_1536674402"/>
+            <w:r>
+              <w:rPr>
+                <w:b/>
+              </w:rPr>
+              <w:t>Post data</w:t>
+            </w:r>
+            <w:bookmarkEnd w:id="0"/>
+            <w:r>
+              <w:rPr>
+                <w:b/>
+              </w:rPr>
+              <w:t xml:space="preserve"> - </w:t>
             </w:r>
           </w:p>
           <w:p>
@@ -2289,15 +2142,7 @@
             </w:r>
             <w:r>
               <w:rPr/>
-              <w:t>"</w:t>
-            </w:r>
-            <w:r>
-              <w:rPr/>
-              <w:t>email</w:t>
-            </w:r>
-            <w:r>
-              <w:rPr/>
-              <w:t>":</w:t>
+              <w:t>"email":</w:t>
             </w:r>
             <w:r>
               <w:rPr>
@@ -2307,15 +2152,7 @@
             </w:r>
             <w:r>
               <w:rPr/>
-              <w:t>&lt;</w:t>
-            </w:r>
-            <w:r>
-              <w:rPr/>
-              <w:t>some-user-email</w:t>
-            </w:r>
-            <w:r>
-              <w:rPr/>
-              <w:t>&gt;,</w:t>
+              <w:t>&lt;some-user-email&gt;,</w:t>
             </w:r>
             <w:r>
               <w:rPr>
@@ -2326,15 +2163,7 @@
             </w:r>
             <w:r>
               <w:rPr/>
-              <w:t>"</w:t>
-            </w:r>
-            <w:r>
-              <w:rPr/>
-              <w:t>password</w:t>
-            </w:r>
-            <w:r>
-              <w:rPr/>
-              <w:t>":</w:t>
+              <w:t>"password":</w:t>
             </w:r>
             <w:r>
               <w:rPr>
@@ -2344,11 +2173,7 @@
             </w:r>
             <w:r>
               <w:rPr/>
-              <w:t xml:space="preserve"> &lt;</w:t>
-            </w:r>
-            <w:r>
-              <w:rPr/>
-              <w:t>some-user-password&gt;</w:t>
+              <w:t xml:space="preserve"> &lt;some-user-password&gt;</w:t>
             </w:r>
             <w:r>
               <w:rPr>
@@ -2409,15 +2234,7 @@
               <w:rPr/>
               <w:t>{</w:t>
               <w:br/>
-              <w:t xml:space="preserve">  "status": &lt;</w:t>
-            </w:r>
-            <w:r>
-              <w:rPr/>
-              <w:t>pass/fail&gt;</w:t>
-            </w:r>
-            <w:r>
-              <w:rPr/>
-              <w:t>,</w:t>
+              <w:t xml:space="preserve">  "status": &lt;pass/fail&gt;,</w:t>
             </w:r>
           </w:p>
           <w:p>
@@ -2435,37 +2252,9 @@
             </w:r>
             <w:r>
               <w:rPr/>
-              <w:t>message</w:t>
-            </w:r>
-            <w:r>
-              <w:rPr/>
-              <w:t>”: “</w:t>
-            </w:r>
-            <w:r>
-              <w:rPr/>
-              <w:t>respone-message</w:t>
-            </w:r>
-            <w:r>
-              <w:rPr/>
-              <w:t>”</w:t>
+              <w:t>message”: “respone-message”</w:t>
               <w:br/>
-              <w:t xml:space="preserve">  “</w:t>
-            </w:r>
-            <w:r>
-              <w:rPr/>
-              <w:t>Authorization</w:t>
-            </w:r>
-            <w:r>
-              <w:rPr/>
-              <w:t>”: “</w:t>
-            </w:r>
-            <w:r>
-              <w:rPr/>
-              <w:t>auth-token</w:t>
-            </w:r>
-            <w:r>
-              <w:rPr/>
-              <w:t xml:space="preserve">”   </w:t>
+              <w:t xml:space="preserve">  “Authorization”: “auth-token”   </w:t>
               <w:br/>
               <w:t>}</w:t>
             </w:r>
@@ -2531,41 +2320,21 @@
             </w:pPr>
             <w:r>
               <w:rPr/>
-              <w:t>200 - success                                                   40</w:t>
-            </w:r>
-            <w:r>
-              <w:rPr/>
-              <w:t>4</w:t>
-            </w:r>
-            <w:r>
-              <w:rPr/>
-              <w:t xml:space="preserve"> – </w:t>
-            </w:r>
-            <w:r>
-              <w:rPr/>
-              <w:t>User Not Found</w:t>
-            </w:r>
-            <w:r>
-              <w:rPr/>
-              <w:t xml:space="preserve">  </w:t>
-            </w:r>
-          </w:p>
-          <w:p>
-            <w:pPr>
-              <w:pStyle w:val="Normal"/>
-              <w:widowControl w:val="false"/>
-              <w:spacing w:lineRule="auto" w:line="240" w:before="0" w:after="0"/>
-              <w:ind w:left="0" w:right="0" w:hanging="0"/>
-              <w:jc w:val="left"/>
-              <w:rPr/>
-            </w:pPr>
-            <w:r>
-              <w:rPr/>
-              <w:t>400 – Bad Request</w:t>
-            </w:r>
-            <w:r>
-              <w:rPr/>
-              <w:t xml:space="preserve">                            </w:t>
+              <w:t xml:space="preserve">200 - success                                                   404 – User Not Found  </w:t>
+            </w:r>
+          </w:p>
+          <w:p>
+            <w:pPr>
+              <w:pStyle w:val="Normal"/>
+              <w:widowControl w:val="false"/>
+              <w:spacing w:lineRule="auto" w:line="240" w:before="0" w:after="0"/>
+              <w:ind w:left="0" w:right="0" w:hanging="0"/>
+              <w:jc w:val="left"/>
+              <w:rPr/>
+            </w:pPr>
+            <w:r>
+              <w:rPr/>
+              <w:t xml:space="preserve">400 – Bad Request                            </w:t>
             </w:r>
           </w:p>
         </w:tc>
@@ -2600,19 +2369,7 @@
             </w:pPr>
             <w:r>
               <w:rPr/>
-              <w:t>/</w:t>
-            </w:r>
-            <w:r>
-              <w:rPr/>
-              <w:t>auth</w:t>
-            </w:r>
-            <w:r>
-              <w:rPr/>
-              <w:t>/</w:t>
-            </w:r>
-            <w:r>
-              <w:rPr/>
-              <w:t>logout</w:t>
+              <w:t>/auth/logout</w:t>
             </w:r>
           </w:p>
         </w:tc>
@@ -2706,13 +2463,7 @@
               <w:rPr>
                 <w:b/>
               </w:rPr>
-              <w:t>Header</w:t>
-            </w:r>
-            <w:r>
-              <w:rPr>
-                <w:b/>
-              </w:rPr>
-              <w:t xml:space="preserve"> data - </w:t>
+              <w:t xml:space="preserve">Header data - </w:t>
             </w:r>
           </w:p>
           <w:p>
@@ -2732,15 +2483,7 @@
             </w:r>
             <w:r>
               <w:rPr/>
-              <w:t>Authorization</w:t>
-            </w:r>
-            <w:r>
-              <w:rPr/>
-              <w:t xml:space="preserve">”: </w:t>
-            </w:r>
-            <w:r>
-              <w:rPr/>
-              <w:t>&lt;auth-token&gt;</w:t>
+              <w:t>Authorization”: &lt;auth-token&gt;</w:t>
             </w:r>
           </w:p>
           <w:p>
@@ -2813,19 +2556,7 @@
               <w:br/>
               <w:t xml:space="preserve">  "status": &lt;response status&gt;,</w:t>
               <w:br/>
-              <w:t xml:space="preserve"> “</w:t>
-            </w:r>
-            <w:r>
-              <w:rPr/>
-              <w:t>message</w:t>
-            </w:r>
-            <w:r>
-              <w:rPr/>
-              <w:t xml:space="preserve">”: </w:t>
-            </w:r>
-            <w:r>
-              <w:rPr/>
-              <w:t>&lt;response-message&gt;</w:t>
+              <w:t xml:space="preserve"> “message”: &lt;response-message&gt;</w:t>
             </w:r>
           </w:p>
           <w:p>
@@ -2926,19 +2657,7 @@
             </w:pPr>
             <w:r>
               <w:rPr/>
-              <w:t>40</w:t>
-            </w:r>
-            <w:r>
-              <w:rPr/>
-              <w:t>3</w:t>
-            </w:r>
-            <w:r>
-              <w:rPr/>
-              <w:t xml:space="preserve"> – </w:t>
-            </w:r>
-            <w:r>
-              <w:rPr/>
-              <w:t>Forbidden for Invalid auth token</w:t>
+              <w:t>403 – Forbidden for Invalid auth token</w:t>
             </w:r>
           </w:p>
           <w:p>
@@ -2987,15 +2706,7 @@
             </w:pPr>
             <w:r>
               <w:rPr/>
-              <w:t>/</w:t>
-            </w:r>
-            <w:r>
-              <w:rPr/>
-              <w:t>users</w:t>
-            </w:r>
-            <w:r>
-              <w:rPr/>
-              <w:t>/</w:t>
+              <w:t>/users/</w:t>
             </w:r>
           </w:p>
         </w:tc>
@@ -3025,11 +2736,7 @@
             </w:pPr>
             <w:r>
               <w:rPr/>
-              <w:t xml:space="preserve">GET for </w:t>
-            </w:r>
-            <w:r>
-              <w:rPr/>
-              <w:t xml:space="preserve">List All Platform Users </w:t>
+              <w:t xml:space="preserve">GET for List All Platform Users </w:t>
             </w:r>
           </w:p>
           <w:p>
@@ -3080,11 +2787,7 @@
             </w:r>
             <w:r>
               <w:rPr/>
-              <w:t xml:space="preserve"> – </w:t>
-            </w:r>
-            <w:r>
-              <w:rPr/>
-              <w:t>GET, POST</w:t>
+              <w:t xml:space="preserve"> – GET, POST</w:t>
             </w:r>
           </w:p>
           <w:p>
@@ -3117,13 +2820,7 @@
               <w:rPr>
                 <w:b/>
               </w:rPr>
-              <w:t>Header Data</w:t>
-            </w:r>
-            <w:r>
-              <w:rPr>
-                <w:b/>
-              </w:rPr>
-              <w:t xml:space="preserve"> – </w:t>
+              <w:t xml:space="preserve">Header Data – </w:t>
             </w:r>
             <w:r>
               <w:rPr>
@@ -3147,7 +2844,10 @@
               </w:rPr>
             </w:pPr>
             <w:r>
-              <w:rPr/>
+              <w:rPr>
+                <w:b w:val="false"/>
+                <w:bCs w:val="false"/>
+              </w:rPr>
             </w:r>
           </w:p>
           <w:p>
@@ -3193,8 +2893,8 @@
             </w:pPr>
             <w:r>
               <w:rPr>
-                <w:b/>
-                <w:bCs/>
+                <w:b w:val="false"/>
+                <w:bCs w:val="false"/>
               </w:rPr>
             </w:r>
           </w:p>
@@ -3207,13 +2907,154 @@
               <w:spacing w:lineRule="auto" w:line="240" w:before="0" w:after="0"/>
               <w:ind w:left="0" w:right="0" w:hanging="0"/>
               <w:jc w:val="left"/>
-              <w:rPr/>
-            </w:pPr>
-            <w:r>
-              <w:rPr>
-                <w:b/>
-              </w:rPr>
-              <w:t>Response data -</w:t>
+              <w:rPr>
+                <w:b w:val="false"/>
+                <w:b w:val="false"/>
+                <w:bCs w:val="false"/>
+              </w:rPr>
+            </w:pPr>
+            <w:r>
+              <w:rPr>
+                <w:b/>
+                <w:bCs w:val="false"/>
+              </w:rPr>
+              <w:t xml:space="preserve">Post data - </w:t>
+            </w:r>
+          </w:p>
+          <w:p>
+            <w:pPr>
+              <w:pStyle w:val="Normal"/>
+              <w:widowControl w:val="false"/>
+              <w:spacing w:lineRule="auto" w:line="240" w:before="0" w:after="0"/>
+              <w:ind w:left="0" w:right="0" w:hanging="0"/>
+              <w:jc w:val="left"/>
+              <w:rPr>
+                <w:b w:val="false"/>
+                <w:b w:val="false"/>
+                <w:bCs w:val="false"/>
+              </w:rPr>
+            </w:pPr>
+            <w:r>
+              <w:rPr>
+                <w:b/>
+                <w:bCs w:val="false"/>
+              </w:rPr>
+              <w:t>{</w:t>
+            </w:r>
+          </w:p>
+          <w:p>
+            <w:pPr>
+              <w:pStyle w:val="Normal"/>
+              <w:widowControl w:val="false"/>
+              <w:spacing w:lineRule="auto" w:line="240" w:before="0" w:after="0"/>
+              <w:ind w:left="0" w:right="0" w:hanging="0"/>
+              <w:jc w:val="left"/>
+              <w:rPr>
+                <w:b w:val="false"/>
+                <w:b w:val="false"/>
+                <w:bCs w:val="false"/>
+              </w:rPr>
+            </w:pPr>
+            <w:r>
+              <w:rPr>
+                <w:b/>
+                <w:bCs w:val="false"/>
+              </w:rPr>
+              <w:t xml:space="preserve">    “</w:t>
+            </w:r>
+            <w:r>
+              <w:rPr>
+                <w:b/>
+                <w:bCs w:val="false"/>
+              </w:rPr>
+              <w:t>email”: &lt;some-user-email&gt;,</w:t>
+            </w:r>
+          </w:p>
+          <w:p>
+            <w:pPr>
+              <w:pStyle w:val="Normal"/>
+              <w:widowControl w:val="false"/>
+              <w:spacing w:lineRule="auto" w:line="240" w:before="0" w:after="0"/>
+              <w:ind w:left="0" w:right="0" w:hanging="0"/>
+              <w:jc w:val="left"/>
+              <w:rPr>
+                <w:b w:val="false"/>
+                <w:b w:val="false"/>
+                <w:bCs w:val="false"/>
+              </w:rPr>
+            </w:pPr>
+            <w:r>
+              <w:rPr>
+                <w:b/>
+                <w:bCs w:val="false"/>
+              </w:rPr>
+              <w:t xml:space="preserve">    “</w:t>
+            </w:r>
+            <w:r>
+              <w:rPr>
+                <w:b/>
+                <w:bCs w:val="false"/>
+              </w:rPr>
+              <w:t>password”: &lt;some-password&gt;</w:t>
+            </w:r>
+          </w:p>
+          <w:p>
+            <w:pPr>
+              <w:pStyle w:val="Normal"/>
+              <w:widowControl w:val="false"/>
+              <w:spacing w:lineRule="auto" w:line="240" w:before="0" w:after="0"/>
+              <w:ind w:left="0" w:right="0" w:hanging="0"/>
+              <w:jc w:val="left"/>
+              <w:rPr>
+                <w:b w:val="false"/>
+                <w:b w:val="false"/>
+                <w:bCs w:val="false"/>
+              </w:rPr>
+            </w:pPr>
+            <w:r>
+              <w:rPr>
+                <w:b/>
+                <w:bCs w:val="false"/>
+              </w:rPr>
+              <w:t>}</w:t>
+            </w:r>
+          </w:p>
+          <w:p>
+            <w:pPr>
+              <w:pStyle w:val="Normal"/>
+              <w:widowControl w:val="false"/>
+              <w:spacing w:lineRule="auto" w:line="240" w:before="0" w:after="0"/>
+              <w:ind w:left="0" w:right="0" w:hanging="0"/>
+              <w:jc w:val="left"/>
+              <w:rPr>
+                <w:b/>
+                <w:b/>
+              </w:rPr>
+            </w:pPr>
+            <w:r>
+              <w:rPr>
+                <w:b w:val="false"/>
+                <w:bCs w:val="false"/>
+              </w:rPr>
+            </w:r>
+          </w:p>
+          <w:p>
+            <w:pPr>
+              <w:pStyle w:val="Normal"/>
+              <w:widowControl w:val="false"/>
+              <w:spacing w:lineRule="auto" w:line="240" w:before="0" w:after="0"/>
+              <w:ind w:left="0" w:right="0" w:hanging="0"/>
+              <w:jc w:val="left"/>
+              <w:rPr>
+                <w:b/>
+                <w:b/>
+              </w:rPr>
+            </w:pPr>
+            <w:r>
+              <w:rPr>
+                <w:b w:val="false"/>
+                <w:bCs w:val="false"/>
+              </w:rPr>
             </w:r>
           </w:p>
           <w:p>
@@ -3225,52 +3066,13 @@
               <w:spacing w:lineRule="auto" w:line="240" w:before="0" w:after="0"/>
               <w:ind w:left="0" w:right="0" w:hanging="0"/>
               <w:jc w:val="left"/>
-              <w:rPr>
-                <w:b/>
-                <w:b/>
-              </w:rPr>
-            </w:pPr>
-            <w:r>
-              <w:rPr>
-                <w:b/>
-              </w:rPr>
-            </w:r>
-          </w:p>
-          <w:p>
-            <w:pPr>
-              <w:pStyle w:val="Normal"/>
-              <w:widowControl w:val="false"/>
-              <w:spacing w:lineRule="auto" w:line="240" w:before="0" w:after="0"/>
-              <w:ind w:left="0" w:right="0" w:hanging="0"/>
-              <w:jc w:val="left"/>
-              <w:rPr>
-                <w:b/>
-                <w:b/>
-              </w:rPr>
-            </w:pPr>
-            <w:r>
-              <w:rPr>
-                <w:b/>
-              </w:rPr>
-              <w:t xml:space="preserve">GET response </w:t>
-            </w:r>
-          </w:p>
-          <w:p>
-            <w:pPr>
-              <w:pStyle w:val="Normal"/>
-              <w:widowControl w:val="false"/>
-              <w:spacing w:lineRule="auto" w:line="240" w:before="0" w:after="0"/>
-              <w:ind w:left="0" w:right="0" w:hanging="0"/>
-              <w:jc w:val="left"/>
-              <w:rPr>
-                <w:b/>
-                <w:b/>
-              </w:rPr>
-            </w:pPr>
-            <w:r>
-              <w:rPr>
-                <w:b/>
-              </w:rPr>
+              <w:rPr/>
+            </w:pPr>
+            <w:r>
+              <w:rPr>
+                <w:b/>
+              </w:rPr>
+              <w:t>Response data -</w:t>
             </w:r>
           </w:p>
           <w:p>
@@ -3282,25 +3084,106 @@
               <w:spacing w:lineRule="auto" w:line="240" w:before="0" w:after="0"/>
               <w:ind w:left="0" w:right="0" w:hanging="0"/>
               <w:jc w:val="left"/>
+              <w:rPr>
+                <w:b/>
+                <w:b/>
+              </w:rPr>
+            </w:pPr>
+            <w:r>
+              <w:rPr>
+                <w:b/>
+              </w:rPr>
+            </w:r>
+          </w:p>
+          <w:p>
+            <w:pPr>
+              <w:pStyle w:val="Normal"/>
+              <w:widowControl w:val="false"/>
+              <w:spacing w:lineRule="auto" w:line="240" w:before="0" w:after="0"/>
+              <w:ind w:left="0" w:right="0" w:hanging="0"/>
+              <w:jc w:val="left"/>
+              <w:rPr>
+                <w:b/>
+                <w:b/>
+              </w:rPr>
+            </w:pPr>
+            <w:r>
+              <w:rPr>
+                <w:b/>
+              </w:rPr>
+            </w:r>
+          </w:p>
+          <w:p>
+            <w:pPr>
+              <w:pStyle w:val="Normal"/>
+              <w:widowControl w:val="false"/>
+              <w:spacing w:lineRule="auto" w:line="240" w:before="0" w:after="0"/>
+              <w:ind w:left="0" w:right="0" w:hanging="0"/>
+              <w:jc w:val="left"/>
+              <w:rPr>
+                <w:b/>
+                <w:b/>
+              </w:rPr>
+            </w:pPr>
+            <w:r>
+              <w:rPr>
+                <w:b/>
+              </w:rPr>
+            </w:r>
+          </w:p>
+          <w:p>
+            <w:pPr>
+              <w:pStyle w:val="Normal"/>
+              <w:widowControl w:val="false"/>
+              <w:spacing w:lineRule="auto" w:line="240" w:before="0" w:after="0"/>
+              <w:ind w:left="0" w:right="0" w:hanging="0"/>
+              <w:jc w:val="left"/>
+              <w:rPr>
+                <w:b/>
+                <w:b/>
+              </w:rPr>
+            </w:pPr>
+            <w:r>
+              <w:rPr>
+                <w:b/>
+              </w:rPr>
+              <w:t xml:space="preserve">GET response </w:t>
+            </w:r>
+          </w:p>
+          <w:p>
+            <w:pPr>
+              <w:pStyle w:val="Normal"/>
+              <w:widowControl w:val="false"/>
+              <w:spacing w:lineRule="auto" w:line="240" w:before="0" w:after="0"/>
+              <w:ind w:left="0" w:right="0" w:hanging="0"/>
+              <w:jc w:val="left"/>
+              <w:rPr>
+                <w:b/>
+                <w:b/>
+              </w:rPr>
+            </w:pPr>
+            <w:r>
+              <w:rPr>
+                <w:b/>
+              </w:rPr>
+            </w:r>
+          </w:p>
+          <w:p>
+            <w:pPr>
+              <w:pStyle w:val="Normal"/>
+              <w:keepNext w:val="false"/>
+              <w:keepLines w:val="false"/>
+              <w:widowControl w:val="false"/>
+              <w:spacing w:lineRule="auto" w:line="240" w:before="0" w:after="0"/>
+              <w:ind w:left="0" w:right="0" w:hanging="0"/>
+              <w:jc w:val="left"/>
               <w:rPr/>
             </w:pPr>
             <w:r>
               <w:rPr/>
               <w:t>{</w:t>
               <w:br/>
-              <w:t xml:space="preserve">  "</w:t>
-            </w:r>
-            <w:r>
-              <w:rPr/>
-              <w:t>data</w:t>
-            </w:r>
-            <w:r>
-              <w:rPr/>
-              <w:t xml:space="preserve">": </w:t>
-            </w:r>
-            <w:r>
-              <w:rPr/>
-              <w:t>{</w:t>
+              <w:t xml:space="preserve">  "data": {</w:t>
             </w:r>
           </w:p>
           <w:p>
@@ -3318,15 +3201,7 @@
             </w:r>
             <w:r>
               <w:rPr/>
-              <w:t>status</w:t>
-            </w:r>
-            <w:r>
-              <w:rPr/>
-              <w:t xml:space="preserve">”: </w:t>
-            </w:r>
-            <w:r>
-              <w:rPr/>
-              <w:t>&lt;response status&gt;</w:t>
+              <w:t>status”: &lt;response status&gt;</w:t>
             </w:r>
           </w:p>
           <w:p>
@@ -3344,15 +3219,7 @@
             </w:r>
             <w:r>
               <w:rPr/>
-              <w:t>message</w:t>
-            </w:r>
-            <w:r>
-              <w:rPr/>
-              <w:t xml:space="preserve">”: </w:t>
-            </w:r>
-            <w:r>
-              <w:rPr/>
-              <w:t>&lt;response-message&gt;</w:t>
+              <w:t>message”: &lt;response-message&gt;</w:t>
             </w:r>
           </w:p>
           <w:p>
@@ -3370,15 +3237,7 @@
             </w:r>
             <w:r>
               <w:rPr/>
-              <w:t>data</w:t>
-            </w:r>
-            <w:r>
-              <w:rPr/>
-              <w:t xml:space="preserve">”: </w:t>
-            </w:r>
-            <w:r>
-              <w:rPr/>
-              <w:t>[&lt;list-of-all-platform-users&gt;]</w:t>
+              <w:t>data”: [&lt;list-of-all-platform-users&gt;]</w:t>
             </w:r>
           </w:p>
           <w:p>
@@ -3419,6 +3278,19 @@
             <w:pPr>
               <w:pStyle w:val="Normal"/>
               <w:widowControl w:val="false"/>
+              <w:spacing w:lineRule="auto" w:line="240" w:before="0" w:after="0"/>
+              <w:ind w:left="0" w:right="0" w:hanging="0"/>
+              <w:jc w:val="left"/>
+              <w:rPr/>
+            </w:pPr>
+            <w:r>
+              <w:rPr/>
+            </w:r>
+          </w:p>
+          <w:p>
+            <w:pPr>
+              <w:pStyle w:val="Normal"/>
+              <w:widowControl w:val="false"/>
               <w:spacing w:lineRule="auto" w:line="240"/>
               <w:rPr>
                 <w:b/>
@@ -3483,15 +3355,7 @@
             </w:r>
             <w:r>
               <w:rPr/>
-              <w:t>status</w:t>
-            </w:r>
-            <w:r>
-              <w:rPr/>
-              <w:t xml:space="preserve">”: </w:t>
-            </w:r>
-            <w:r>
-              <w:rPr/>
-              <w:t>&lt;response status&gt;</w:t>
+              <w:t>status”: &lt;response status&gt;</w:t>
             </w:r>
           </w:p>
           <w:p>
@@ -3518,19 +3382,7 @@
               <w:rPr>
                 <w:b/>
               </w:rPr>
-              <w:t>message</w:t>
-            </w:r>
-            <w:r>
-              <w:rPr>
-                <w:b/>
-              </w:rPr>
-              <w:t xml:space="preserve">”: </w:t>
-            </w:r>
-            <w:r>
-              <w:rPr>
-                <w:b/>
-              </w:rPr>
-              <w:t>&lt;response-message&gt;</w:t>
+              <w:t>message”: &lt;response-message&gt;</w:t>
             </w:r>
           </w:p>
           <w:p>
@@ -3619,19 +3471,7 @@
             </w:pPr>
             <w:r>
               <w:rPr/>
-              <w:t>40</w:t>
-            </w:r>
-            <w:r>
-              <w:rPr/>
-              <w:t>1</w:t>
-            </w:r>
-            <w:r>
-              <w:rPr/>
-              <w:t xml:space="preserve"> – </w:t>
-            </w:r>
-            <w:r>
-              <w:rPr/>
-              <w:t>Not Authorized if not admin</w:t>
+              <w:t>401 – Not Authorized if not admin</w:t>
             </w:r>
           </w:p>
           <w:p>
@@ -3689,19 +3529,11 @@
             </w:pPr>
             <w:r>
               <w:rPr/>
-              <w:t xml:space="preserve">/ </w:t>
-            </w:r>
-            <w:r>
-              <w:rPr/>
-              <w:t xml:space="preserve">users </w:t>
-            </w:r>
-            <w:r>
-              <w:rPr/>
-              <w:t xml:space="preserve">/ </w:t>
-            </w:r>
-            <w:r>
-              <w:rPr/>
-              <w:t>{user_id}</w:t>
+              <w:t xml:space="preserve">/ users / {user_id} ? </w:t>
+            </w:r>
+            <w:r>
+              <w:rPr/>
+              <w:t>new_user_quota=&lt;quota&gt;</w:t>
             </w:r>
           </w:p>
         </w:tc>
@@ -3806,29 +3638,11 @@
               <w:rPr>
                 <w:b/>
               </w:rPr>
-              <w:t xml:space="preserve">API Type – </w:t>
-            </w:r>
-            <w:r>
-              <w:rPr>
-                <w:b/>
-              </w:rPr>
-              <w:t xml:space="preserve">GET, </w:t>
-            </w:r>
-            <w:r>
-              <w:rPr/>
-              <w:t>P</w:t>
-            </w:r>
-            <w:r>
-              <w:rPr/>
-              <w:t>U</w:t>
-            </w:r>
-            <w:r>
-              <w:rPr/>
-              <w:t xml:space="preserve">T, </w:t>
-            </w:r>
-            <w:r>
-              <w:rPr/>
-              <w:t>DELETE</w:t>
+              <w:t xml:space="preserve">API Type – GET, </w:t>
+            </w:r>
+            <w:r>
+              <w:rPr/>
+              <w:t>PUT, DELETE</w:t>
             </w:r>
           </w:p>
           <w:p>
@@ -3853,18 +3667,21 @@
               <w:spacing w:lineRule="auto" w:line="240" w:before="0" w:after="0"/>
               <w:ind w:left="0" w:right="0" w:hanging="0"/>
               <w:jc w:val="left"/>
-              <w:rPr>
-                <w:b/>
+              <w:rPr/>
+            </w:pPr>
+            <w:r>
+              <w:rPr>
                 <w:b/>
                 <w:bCs/>
               </w:rPr>
-            </w:pPr>
+              <w:t xml:space="preserve">Query Parameter – </w:t>
+            </w:r>
             <w:r>
               <w:rPr>
                 <w:b/>
                 <w:bCs/>
               </w:rPr>
-              <w:t>Query Parameter – user data</w:t>
+              <w:t>user_id, new_user_quota</w:t>
             </w:r>
           </w:p>
           <w:p>
@@ -3905,7 +3722,21 @@
                 <w:b/>
                 <w:bCs/>
               </w:rPr>
-              <w:t>Header ata – Authorization</w:t>
+              <w:t xml:space="preserve">Header </w:t>
+            </w:r>
+            <w:r>
+              <w:rPr>
+                <w:b/>
+                <w:bCs/>
+              </w:rPr>
+              <w:t>d</w:t>
+            </w:r>
+            <w:r>
+              <w:rPr>
+                <w:b/>
+                <w:bCs/>
+              </w:rPr>
+              <w:t>ata – Authorization</w:t>
             </w:r>
           </w:p>
           <w:p>
@@ -3943,25 +3774,7 @@
               <w:rPr>
                 <w:b/>
               </w:rPr>
-              <w:t>GET</w:t>
-            </w:r>
-            <w:r>
-              <w:rPr>
-                <w:b/>
-              </w:rPr>
-              <w:t xml:space="preserve"> </w:t>
-            </w:r>
-            <w:r>
-              <w:rPr>
-                <w:b/>
-              </w:rPr>
-              <w:t>Response</w:t>
-            </w:r>
-            <w:r>
-              <w:rPr>
-                <w:b/>
-              </w:rPr>
-              <w:t xml:space="preserve"> </w:t>
+              <w:t xml:space="preserve">GET Response </w:t>
             </w:r>
             <w:r>
               <w:rPr/>
@@ -3980,6 +3793,8 @@
               <w:rPr>
                 <w:rFonts w:ascii="monospace" w:hAnsi="monospace"/>
                 <w:b/>
+                <w:b/>
+                <w:i w:val="false"/>
                 <w:i w:val="false"/>
                 <w:caps w:val="false"/>
                 <w:smallCaps w:val="false"/>
@@ -4006,8 +3821,7 @@
             <w:pPr>
               <w:pStyle w:val="PreformattedText"/>
               <w:widowControl/>
-              <w:pBdr/>
-              <w:shd w:fill="41444E" w:val="clear"/>
+              <w:shd w:val="clear" w:fill="41444E"/>
               <w:spacing w:before="0" w:after="0"/>
               <w:rPr>
                 <w:caps w:val="false"/>
@@ -4023,24 +3837,14 @@
                 <w:color w:val="FFFFFF"/>
                 <w:spacing w:val="0"/>
               </w:rPr>
-              <w:t>{</w:t>
-            </w:r>
-            <w:r>
-              <w:rPr>
-                <w:caps w:val="false"/>
-                <w:smallCaps w:val="false"/>
-                <w:color w:val="FFFFFF"/>
-                <w:spacing w:val="0"/>
-              </w:rPr>
-              <w:t xml:space="preserve"> </w:t>
+              <w:t xml:space="preserve">{ </w:t>
             </w:r>
           </w:p>
           <w:p>
             <w:pPr>
               <w:pStyle w:val="PreformattedText"/>
               <w:widowControl/>
-              <w:pBdr/>
-              <w:shd w:fill="41444E" w:val="clear"/>
+              <w:shd w:val="clear" w:fill="41444E"/>
               <w:spacing w:before="0" w:after="0"/>
               <w:rPr>
                 <w:caps w:val="false"/>
@@ -4080,8 +3884,7 @@
             <w:pPr>
               <w:pStyle w:val="PreformattedText"/>
               <w:widowControl/>
-              <w:pBdr/>
-              <w:shd w:fill="41444E" w:val="clear"/>
+              <w:shd w:val="clear" w:fill="41444E"/>
               <w:spacing w:before="0" w:after="0"/>
               <w:rPr>
                 <w:caps w:val="false"/>
@@ -4117,8 +3920,7 @@
             <w:pPr>
               <w:pStyle w:val="PreformattedText"/>
               <w:widowControl/>
-              <w:pBdr/>
-              <w:shd w:fill="41444E" w:val="clear"/>
+              <w:shd w:val="clear" w:fill="41444E"/>
               <w:spacing w:before="0" w:after="0"/>
               <w:rPr>
                 <w:caps w:val="false"/>
@@ -4154,8 +3956,7 @@
             <w:pPr>
               <w:pStyle w:val="PreformattedText"/>
               <w:widowControl/>
-              <w:pBdr/>
-              <w:shd w:fill="41444E" w:val="clear"/>
+              <w:shd w:val="clear" w:fill="41444E"/>
               <w:spacing w:before="0" w:after="0"/>
               <w:rPr>
                 <w:caps w:val="false"/>
@@ -4191,8 +3992,7 @@
             <w:pPr>
               <w:pStyle w:val="PreformattedText"/>
               <w:widowControl/>
-              <w:pBdr/>
-              <w:shd w:fill="41444E" w:val="clear"/>
+              <w:shd w:val="clear" w:fill="41444E"/>
               <w:spacing w:before="0" w:after="0"/>
               <w:rPr>
                 <w:caps w:val="false"/>
@@ -4221,41 +4021,14 @@
                 <w:spacing w:val="0"/>
                 <w:sz w:val="18"/>
               </w:rPr>
-              <w:t xml:space="preserve">"user_id": </w:t>
-            </w:r>
-            <w:r>
-              <w:rPr>
-                <w:rFonts w:ascii="monospace" w:hAnsi="monospace"/>
-                <w:b/>
-                <w:i w:val="false"/>
-                <w:caps w:val="false"/>
-                <w:smallCaps w:val="false"/>
-                <w:color w:val="FFFFFF"/>
-                <w:spacing w:val="0"/>
-                <w:sz w:val="18"/>
-              </w:rPr>
-              <w:t>&lt;some-id&gt;</w:t>
-            </w:r>
-            <w:r>
-              <w:rPr>
-                <w:rFonts w:ascii="monospace" w:hAnsi="monospace"/>
-                <w:b/>
-                <w:i w:val="false"/>
-                <w:caps w:val="false"/>
-                <w:smallCaps w:val="false"/>
-                <w:color w:val="FFFFFF"/>
-                <w:spacing w:val="0"/>
-                <w:sz w:val="18"/>
-              </w:rPr>
-              <w:t>,</w:t>
+              <w:t>"user_id": &lt;some-id&gt;,</w:t>
             </w:r>
           </w:p>
           <w:p>
             <w:pPr>
               <w:pStyle w:val="PreformattedText"/>
               <w:widowControl/>
-              <w:pBdr/>
-              <w:shd w:fill="41444E" w:val="clear"/>
+              <w:shd w:val="clear" w:fill="41444E"/>
               <w:spacing w:before="0" w:after="0"/>
               <w:rPr>
                 <w:caps w:val="false"/>
@@ -4284,41 +4057,14 @@
                 <w:spacing w:val="0"/>
                 <w:sz w:val="18"/>
               </w:rPr>
-              <w:t xml:space="preserve">"email": </w:t>
-            </w:r>
-            <w:r>
-              <w:rPr>
-                <w:rFonts w:ascii="monospace" w:hAnsi="monospace"/>
-                <w:b/>
-                <w:i w:val="false"/>
-                <w:caps w:val="false"/>
-                <w:smallCaps w:val="false"/>
-                <w:color w:val="FFFFFF"/>
-                <w:spacing w:val="0"/>
-                <w:sz w:val="18"/>
-              </w:rPr>
-              <w:t>&lt;some-email&gt;</w:t>
-            </w:r>
-            <w:r>
-              <w:rPr>
-                <w:rFonts w:ascii="monospace" w:hAnsi="monospace"/>
-                <w:b/>
-                <w:i w:val="false"/>
-                <w:caps w:val="false"/>
-                <w:smallCaps w:val="false"/>
-                <w:color w:val="FFFFFF"/>
-                <w:spacing w:val="0"/>
-                <w:sz w:val="18"/>
-              </w:rPr>
-              <w:t>,</w:t>
+              <w:t>"email": &lt;some-email&gt;,</w:t>
             </w:r>
           </w:p>
           <w:p>
             <w:pPr>
               <w:pStyle w:val="PreformattedText"/>
               <w:widowControl/>
-              <w:pBdr/>
-              <w:shd w:fill="41444E" w:val="clear"/>
+              <w:shd w:val="clear" w:fill="41444E"/>
               <w:spacing w:before="0" w:after="0"/>
               <w:rPr>
                 <w:caps w:val="false"/>
@@ -4347,41 +4093,14 @@
                 <w:spacing w:val="0"/>
                 <w:sz w:val="18"/>
               </w:rPr>
-              <w:t xml:space="preserve">"user_registered_on": </w:t>
-            </w:r>
-            <w:r>
-              <w:rPr>
-                <w:rFonts w:ascii="monospace" w:hAnsi="monospace"/>
-                <w:b/>
-                <w:i w:val="false"/>
-                <w:caps w:val="false"/>
-                <w:smallCaps w:val="false"/>
-                <w:color w:val="FFFFFF"/>
-                <w:spacing w:val="0"/>
-                <w:sz w:val="18"/>
-              </w:rPr>
-              <w:t>&lt;some-date&gt;</w:t>
-            </w:r>
-            <w:r>
-              <w:rPr>
-                <w:rFonts w:ascii="monospace" w:hAnsi="monospace"/>
-                <w:b/>
-                <w:i w:val="false"/>
-                <w:caps w:val="false"/>
-                <w:smallCaps w:val="false"/>
-                <w:color w:val="FFFFFF"/>
-                <w:spacing w:val="0"/>
-                <w:sz w:val="18"/>
-              </w:rPr>
-              <w:t>,</w:t>
+              <w:t>"user_registered_on": &lt;some-date&gt;,</w:t>
             </w:r>
           </w:p>
           <w:p>
             <w:pPr>
               <w:pStyle w:val="PreformattedText"/>
               <w:widowControl/>
-              <w:pBdr/>
-              <w:shd w:fill="41444E" w:val="clear"/>
+              <w:shd w:val="clear" w:fill="41444E"/>
               <w:spacing w:before="0" w:after="0"/>
               <w:rPr>
                 <w:caps w:val="false"/>
@@ -4410,41 +4129,14 @@
                 <w:spacing w:val="0"/>
                 <w:sz w:val="18"/>
               </w:rPr>
-              <w:t xml:space="preserve">"user_quota": </w:t>
-            </w:r>
-            <w:r>
-              <w:rPr>
-                <w:rFonts w:ascii="monospace" w:hAnsi="monospace"/>
-                <w:b/>
-                <w:i w:val="false"/>
-                <w:caps w:val="false"/>
-                <w:smallCaps w:val="false"/>
-                <w:color w:val="FFFFFF"/>
-                <w:spacing w:val="0"/>
-                <w:sz w:val="18"/>
-              </w:rPr>
-              <w:t>&lt;some-num&gt;</w:t>
-            </w:r>
-            <w:r>
-              <w:rPr>
-                <w:rFonts w:ascii="monospace" w:hAnsi="monospace"/>
-                <w:b/>
-                <w:i w:val="false"/>
-                <w:caps w:val="false"/>
-                <w:smallCaps w:val="false"/>
-                <w:color w:val="FFFFFF"/>
-                <w:spacing w:val="0"/>
-                <w:sz w:val="18"/>
-              </w:rPr>
-              <w:t>,</w:t>
+              <w:t>"user_quota": &lt;some-num&gt;,</w:t>
             </w:r>
           </w:p>
           <w:p>
             <w:pPr>
               <w:pStyle w:val="PreformattedText"/>
               <w:widowControl/>
-              <w:pBdr/>
-              <w:shd w:fill="41444E" w:val="clear"/>
+              <w:shd w:val="clear" w:fill="41444E"/>
               <w:spacing w:before="0" w:after="0"/>
               <w:rPr>
                 <w:caps w:val="false"/>
@@ -4473,54 +4165,14 @@
                 <w:spacing w:val="0"/>
                 <w:sz w:val="18"/>
               </w:rPr>
-              <w:t>"quota_remaini</w:t>
-            </w:r>
-            <w:r>
-              <w:rPr>
-                <w:rFonts w:ascii="monospace" w:hAnsi="monospace"/>
-                <w:b/>
-                <w:i w:val="false"/>
-                <w:caps w:val="false"/>
-                <w:smallCaps w:val="false"/>
-                <w:color w:val="FFFFFF"/>
-                <w:spacing w:val="0"/>
-                <w:sz w:val="18"/>
-              </w:rPr>
-              <w:t>n</w:t>
-            </w:r>
-            <w:r>
-              <w:rPr>
-                <w:rFonts w:ascii="monospace" w:hAnsi="monospace"/>
-                <w:b/>
-                <w:i w:val="false"/>
-                <w:caps w:val="false"/>
-                <w:smallCaps w:val="false"/>
-                <w:color w:val="FFFFFF"/>
-                <w:spacing w:val="0"/>
-                <w:sz w:val="18"/>
-              </w:rPr>
-              <w:t xml:space="preserve">g": </w:t>
-            </w:r>
-            <w:r>
-              <w:rPr>
-                <w:rFonts w:ascii="monospace" w:hAnsi="monospace"/>
-                <w:b/>
-                <w:i w:val="false"/>
-                <w:caps w:val="false"/>
-                <w:smallCaps w:val="false"/>
-                <w:color w:val="FFFFFF"/>
-                <w:spacing w:val="0"/>
-                <w:sz w:val="18"/>
-              </w:rPr>
-              <w:t>&lt;some-num&gt;</w:t>
+              <w:t>"quota_remaining": &lt;some-num&gt;</w:t>
             </w:r>
           </w:p>
           <w:p>
             <w:pPr>
               <w:pStyle w:val="PreformattedText"/>
               <w:widowControl/>
-              <w:pBdr/>
-              <w:shd w:fill="41444E" w:val="clear"/>
+              <w:shd w:val="clear" w:fill="41444E"/>
               <w:spacing w:before="0" w:after="0"/>
               <w:rPr>
                 <w:caps w:val="false"/>
@@ -4556,8 +4208,7 @@
             <w:pPr>
               <w:pStyle w:val="PreformattedText"/>
               <w:widowControl/>
-              <w:pBdr/>
-              <w:shd w:fill="41444E" w:val="clear"/>
+              <w:shd w:val="clear" w:fill="41444E"/>
               <w:spacing w:before="0" w:after="0"/>
               <w:rPr>
                 <w:caps w:val="false"/>
@@ -4593,12 +4244,13 @@
             <w:pPr>
               <w:pStyle w:val="PreformattedText"/>
               <w:widowControl/>
-              <w:pBdr/>
-              <w:shd w:fill="41444E" w:val="clear"/>
+              <w:shd w:val="clear" w:fill="41444E"/>
               <w:spacing w:before="0" w:after="0"/>
               <w:rPr>
                 <w:rFonts w:ascii="monospace" w:hAnsi="monospace"/>
                 <w:b/>
+                <w:b/>
+                <w:i w:val="false"/>
                 <w:i w:val="false"/>
                 <w:caps w:val="false"/>
                 <w:smallCaps w:val="false"/>
@@ -4649,19 +4301,7 @@
               <w:rPr>
                 <w:b/>
               </w:rPr>
-              <w:t xml:space="preserve">PUT, </w:t>
-            </w:r>
-            <w:r>
-              <w:rPr>
-                <w:b/>
-              </w:rPr>
-              <w:t>DELETE</w:t>
-            </w:r>
-            <w:r>
-              <w:rPr>
-                <w:b/>
-              </w:rPr>
-              <w:t xml:space="preserve"> Response</w:t>
+              <w:t>PUT, DELETE Response</w:t>
             </w:r>
             <w:r>
               <w:rPr/>
@@ -4701,8 +4341,7 @@
             <w:pPr>
               <w:pStyle w:val="PreformattedText"/>
               <w:widowControl/>
-              <w:pBdr/>
-              <w:shd w:fill="41444E" w:val="clear"/>
+              <w:shd w:val="clear" w:fill="41444E"/>
               <w:spacing w:before="0" w:after="0"/>
               <w:rPr>
                 <w:caps w:val="false"/>
@@ -4718,24 +4357,14 @@
                 <w:color w:val="FFFFFF"/>
                 <w:spacing w:val="0"/>
               </w:rPr>
-              <w:t>{</w:t>
-            </w:r>
-            <w:r>
-              <w:rPr>
-                <w:caps w:val="false"/>
-                <w:smallCaps w:val="false"/>
-                <w:color w:val="FFFFFF"/>
-                <w:spacing w:val="0"/>
-              </w:rPr>
-              <w:t xml:space="preserve"> </w:t>
+              <w:t xml:space="preserve">{ </w:t>
             </w:r>
           </w:p>
           <w:p>
             <w:pPr>
               <w:pStyle w:val="PreformattedText"/>
               <w:widowControl/>
-              <w:pBdr/>
-              <w:shd w:fill="41444E" w:val="clear"/>
+              <w:shd w:val="clear" w:fill="41444E"/>
               <w:spacing w:before="0" w:after="0"/>
               <w:rPr>
                 <w:caps w:val="false"/>
@@ -4768,41 +4397,14 @@
                 <w:spacing w:val="0"/>
                 <w:sz w:val="18"/>
               </w:rPr>
-              <w:t xml:space="preserve">"status": </w:t>
-            </w:r>
-            <w:r>
-              <w:rPr>
-                <w:rFonts w:ascii="monospace" w:hAnsi="monospace"/>
-                <w:b/>
-                <w:i w:val="false"/>
-                <w:caps w:val="false"/>
-                <w:smallCaps w:val="false"/>
-                <w:color w:val="FFFFFF"/>
-                <w:spacing w:val="0"/>
-                <w:sz w:val="18"/>
-              </w:rPr>
-              <w:t>&lt;response-status&gt;</w:t>
-            </w:r>
-            <w:r>
-              <w:rPr>
-                <w:rFonts w:ascii="monospace" w:hAnsi="monospace"/>
-                <w:b/>
-                <w:i w:val="false"/>
-                <w:caps w:val="false"/>
-                <w:smallCaps w:val="false"/>
-                <w:color w:val="FFFFFF"/>
-                <w:spacing w:val="0"/>
-                <w:sz w:val="18"/>
-              </w:rPr>
-              <w:t>,</w:t>
+              <w:t>"status": &lt;response-status&gt;,</w:t>
             </w:r>
           </w:p>
           <w:p>
             <w:pPr>
               <w:pStyle w:val="PreformattedText"/>
               <w:widowControl/>
-              <w:pBdr/>
-              <w:shd w:fill="41444E" w:val="clear"/>
+              <w:shd w:val="clear" w:fill="41444E"/>
               <w:spacing w:before="0" w:after="0"/>
               <w:rPr>
                 <w:caps w:val="false"/>
@@ -4831,33 +4433,21 @@
                 <w:spacing w:val="0"/>
                 <w:sz w:val="18"/>
               </w:rPr>
-              <w:t xml:space="preserve">"message": </w:t>
-            </w:r>
-            <w:r>
-              <w:rPr>
-                <w:rFonts w:ascii="monospace" w:hAnsi="monospace"/>
-                <w:b/>
-                <w:i w:val="false"/>
-                <w:caps w:val="false"/>
-                <w:smallCaps w:val="false"/>
-                <w:color w:val="FFFFFF"/>
-                <w:spacing w:val="0"/>
-                <w:sz w:val="18"/>
-              </w:rPr>
-              <w:t>&lt;response-message&gt;</w:t>
+              <w:t>"message": &lt;response-message&gt;</w:t>
             </w:r>
           </w:p>
           <w:p>
             <w:pPr>
               <w:pStyle w:val="PreformattedText"/>
               <w:widowControl/>
-              <w:pBdr/>
-              <w:shd w:fill="41444E" w:val="clear"/>
+              <w:shd w:val="clear" w:fill="41444E"/>
               <w:spacing w:before="0" w:after="0"/>
               <w:rPr>
                 <w:rFonts w:ascii="monospace" w:hAnsi="monospace"/>
                 <w:b/>
+                <w:b/>
                 <w:i w:val="false"/>
+                <w:i w:val="false"/>
                 <w:caps w:val="false"/>
                 <w:smallCaps w:val="false"/>
                 <w:color w:val="FFFFFF"/>
@@ -4918,19 +4508,20 @@
               </w:rPr>
             </w:pPr>
             <w:r>
-              <w:rPr/>
-            </w:r>
-          </w:p>
-          <w:p>
-            <w:pPr>
-              <w:pStyle w:val="Normal"/>
-              <w:widowControl w:val="false"/>
-              <w:spacing w:lineRule="auto" w:line="240" w:before="0" w:after="0"/>
-              <w:ind w:left="0" w:right="0" w:hanging="0"/>
-              <w:jc w:val="left"/>
-              <w:rPr/>
-            </w:pPr>
-            <w:bookmarkStart w:id="0" w:name="__DdeLink__2049_3790769978"/>
+              <w:rPr>
+                <w:b/>
+              </w:rPr>
+            </w:r>
+          </w:p>
+          <w:p>
+            <w:pPr>
+              <w:pStyle w:val="Normal"/>
+              <w:widowControl w:val="false"/>
+              <w:spacing w:lineRule="auto" w:line="240" w:before="0" w:after="0"/>
+              <w:ind w:left="0" w:right="0" w:hanging="0"/>
+              <w:jc w:val="left"/>
+              <w:rPr/>
+            </w:pPr>
             <w:r>
               <w:rPr>
                 <w:b/>
@@ -4978,19 +4569,7 @@
             </w:pPr>
             <w:r>
               <w:rPr/>
-              <w:t>40</w:t>
-            </w:r>
-            <w:r>
-              <w:rPr/>
-              <w:t>1</w:t>
-            </w:r>
-            <w:r>
-              <w:rPr/>
-              <w:t xml:space="preserve"> – </w:t>
-            </w:r>
-            <w:r>
-              <w:rPr/>
-              <w:t>Un Authorized to access other user</w:t>
+              <w:t>401 – Un Authorized to access other user</w:t>
             </w:r>
           </w:p>
           <w:p>
@@ -5054,28 +4633,7 @@
                 <w:i w:val="false"/>
                 <w:iCs w:val="false"/>
               </w:rPr>
-              <w:t xml:space="preserve">/ </w:t>
-            </w:r>
-            <w:r>
-              <w:rPr>
-                <w:i w:val="false"/>
-                <w:iCs w:val="false"/>
-              </w:rPr>
-              <w:t>resource</w:t>
-            </w:r>
-            <w:r>
-              <w:rPr>
-                <w:i w:val="false"/>
-                <w:iCs w:val="false"/>
-              </w:rPr>
-              <w:t xml:space="preserve">s </w:t>
-            </w:r>
-            <w:r>
-              <w:rPr>
-                <w:i w:val="false"/>
-                <w:iCs w:val="false"/>
-              </w:rPr>
-              <w:t xml:space="preserve">/ </w:t>
+              <w:t xml:space="preserve">/ resources / </w:t>
             </w:r>
           </w:p>
         </w:tc>
@@ -5139,11 +4697,7 @@
             </w:r>
             <w:r>
               <w:rPr/>
-              <w:t xml:space="preserve"> – </w:t>
-            </w:r>
-            <w:r>
-              <w:rPr/>
-              <w:t>GET</w:t>
+              <w:t xml:space="preserve"> – GET</w:t>
             </w:r>
           </w:p>
           <w:p>
@@ -5174,13 +4728,7 @@
               <w:rPr>
                 <w:b/>
               </w:rPr>
-              <w:t>Header Data</w:t>
-            </w:r>
-            <w:r>
-              <w:rPr>
-                <w:b/>
-              </w:rPr>
-              <w:t xml:space="preserve"> – </w:t>
+              <w:t xml:space="preserve">Header Data – </w:t>
             </w:r>
             <w:r>
               <w:rPr>
@@ -5204,7 +4752,10 @@
               </w:rPr>
             </w:pPr>
             <w:r>
-              <w:rPr/>
+              <w:rPr>
+                <w:b w:val="false"/>
+                <w:bCs w:val="false"/>
+              </w:rPr>
             </w:r>
           </w:p>
           <w:p>
@@ -5250,8 +4801,8 @@
             </w:pPr>
             <w:r>
               <w:rPr>
-                <w:b/>
-                <w:bCs/>
+                <w:b w:val="false"/>
+                <w:bCs w:val="false"/>
               </w:rPr>
             </w:r>
           </w:p>
@@ -5328,7 +4879,10 @@
               </w:rPr>
             </w:pPr>
             <w:r>
-              <w:rPr/>
+              <w:rPr>
+                <w:b w:val="false"/>
+                <w:bCs w:val="false"/>
+              </w:rPr>
             </w:r>
           </w:p>
           <w:p>
@@ -5346,19 +4900,7 @@
               <w:rPr/>
               <w:t>{</w:t>
               <w:br/>
-              <w:t xml:space="preserve">  "</w:t>
-            </w:r>
-            <w:r>
-              <w:rPr/>
-              <w:t>data</w:t>
-            </w:r>
-            <w:r>
-              <w:rPr/>
-              <w:t xml:space="preserve">": </w:t>
-            </w:r>
-            <w:r>
-              <w:rPr/>
-              <w:t>{</w:t>
+              <w:t xml:space="preserve">  "data": {</w:t>
             </w:r>
           </w:p>
           <w:p>
@@ -5376,15 +4918,7 @@
             </w:r>
             <w:r>
               <w:rPr/>
-              <w:t>status</w:t>
-            </w:r>
-            <w:r>
-              <w:rPr/>
-              <w:t xml:space="preserve">”: </w:t>
-            </w:r>
-            <w:r>
-              <w:rPr/>
-              <w:t>&lt;response status&gt;</w:t>
+              <w:t>status”: &lt;response status&gt;</w:t>
             </w:r>
           </w:p>
           <w:p>
@@ -5402,15 +4936,7 @@
             </w:r>
             <w:r>
               <w:rPr/>
-              <w:t>message</w:t>
-            </w:r>
-            <w:r>
-              <w:rPr/>
-              <w:t xml:space="preserve">”: </w:t>
-            </w:r>
-            <w:r>
-              <w:rPr/>
-              <w:t>&lt;response-message&gt;</w:t>
+              <w:t>message”: &lt;response-message&gt;</w:t>
             </w:r>
           </w:p>
           <w:p>
@@ -5428,15 +4954,7 @@
             </w:r>
             <w:r>
               <w:rPr/>
-              <w:t>data</w:t>
-            </w:r>
-            <w:r>
-              <w:rPr/>
-              <w:t xml:space="preserve">”: </w:t>
-            </w:r>
-            <w:r>
-              <w:rPr/>
-              <w:t>[&lt;list-of-all-platform-resources&gt;]</w:t>
+              <w:t>data”: [&lt;list-of-all-platform-resources&gt;]</w:t>
             </w:r>
           </w:p>
           <w:p>
@@ -5515,35 +5033,7 @@
                 <w:i w:val="false"/>
                 <w:iCs w:val="false"/>
               </w:rPr>
-              <w:t xml:space="preserve">/ </w:t>
-            </w:r>
-            <w:r>
-              <w:rPr>
-                <w:i w:val="false"/>
-                <w:iCs w:val="false"/>
-              </w:rPr>
-              <w:t>resource</w:t>
-            </w:r>
-            <w:r>
-              <w:rPr>
-                <w:i w:val="false"/>
-                <w:iCs w:val="false"/>
-              </w:rPr>
-              <w:t xml:space="preserve">s </w:t>
-            </w:r>
-            <w:r>
-              <w:rPr>
-                <w:i w:val="false"/>
-                <w:iCs w:val="false"/>
-              </w:rPr>
-              <w:t xml:space="preserve">/ </w:t>
-            </w:r>
-            <w:r>
-              <w:rPr>
-                <w:i w:val="false"/>
-                <w:iCs w:val="false"/>
-              </w:rPr>
-              <w:t>{user_id }</w:t>
+              <w:t>/ resources / {user_id }</w:t>
             </w:r>
           </w:p>
         </w:tc>
@@ -5674,21 +5164,11 @@
               <w:rPr>
                 <w:b/>
               </w:rPr>
-              <w:t xml:space="preserve">API Type – </w:t>
-            </w:r>
-            <w:r>
-              <w:rPr>
-                <w:b/>
-              </w:rPr>
-              <w:t xml:space="preserve">GET, </w:t>
-            </w:r>
-            <w:r>
-              <w:rPr/>
-              <w:t xml:space="preserve">POST, </w:t>
-            </w:r>
-            <w:r>
-              <w:rPr/>
-              <w:t>DELETE</w:t>
+              <w:t xml:space="preserve">API Type – GET, </w:t>
+            </w:r>
+            <w:r>
+              <w:rPr/>
+              <w:t>POST, DELETE</w:t>
             </w:r>
           </w:p>
           <w:p>
@@ -5719,13 +5199,7 @@
               <w:rPr>
                 <w:b/>
               </w:rPr>
-              <w:t>Header Data</w:t>
-            </w:r>
-            <w:r>
-              <w:rPr>
-                <w:b/>
-              </w:rPr>
-              <w:t xml:space="preserve"> – </w:t>
+              <w:t xml:space="preserve">Header Data – </w:t>
             </w:r>
             <w:r>
               <w:rPr>
@@ -5749,7 +5223,10 @@
               </w:rPr>
             </w:pPr>
             <w:r>
-              <w:rPr/>
+              <w:rPr>
+                <w:b w:val="false"/>
+                <w:bCs w:val="false"/>
+              </w:rPr>
             </w:r>
           </w:p>
           <w:p>
@@ -5812,14 +5289,7 @@
                 <w:b w:val="false"/>
                 <w:bCs w:val="false"/>
               </w:rPr>
-              <w:t xml:space="preserve">* </w:t>
-            </w:r>
-            <w:r>
-              <w:rPr>
-                <w:b w:val="false"/>
-                <w:bCs w:val="false"/>
-              </w:rPr>
-              <w:t>A user can access only his info not other</w:t>
+              <w:t>* A user can access only his info not other</w:t>
             </w:r>
           </w:p>
           <w:p>
@@ -5860,14 +5330,7 @@
                 <w:b w:val="false"/>
                 <w:bCs w:val="false"/>
               </w:rPr>
-              <w:t xml:space="preserve">* </w:t>
-            </w:r>
-            <w:r>
-              <w:rPr>
-                <w:b w:val="false"/>
-                <w:bCs w:val="false"/>
-              </w:rPr>
-              <w:t>A user can create resources only for him</w:t>
+              <w:t>* A user can create resources only for him</w:t>
             </w:r>
           </w:p>
           <w:p>
@@ -5952,14 +5415,7 @@
                 <w:b w:val="false"/>
                 <w:bCs w:val="false"/>
               </w:rPr>
-              <w:t xml:space="preserve">* </w:t>
-            </w:r>
-            <w:r>
-              <w:rPr>
-                <w:b w:val="false"/>
-                <w:bCs w:val="false"/>
-              </w:rPr>
-              <w:t>Only platform admin can set quota</w:t>
+              <w:t>* Only platform admin can set quota</w:t>
             </w:r>
           </w:p>
           <w:p>
@@ -6041,14 +5497,7 @@
                 <w:b w:val="false"/>
                 <w:bCs w:val="false"/>
               </w:rPr>
-              <w:t xml:space="preserve">* </w:t>
-            </w:r>
-            <w:r>
-              <w:rPr>
-                <w:b w:val="false"/>
-                <w:bCs w:val="false"/>
-              </w:rPr>
-              <w:t>Platform admin cannot delete his own</w:t>
+              <w:t>* Platform admin cannot delete his own</w:t>
               <w:br/>
               <w:t xml:space="preserve"> account</w:t>
             </w:r>
@@ -6091,14 +5540,118 @@
                 <w:b w:val="false"/>
                 <w:bCs w:val="false"/>
               </w:rPr>
-              <w:t xml:space="preserve">* </w:t>
-            </w:r>
-            <w:r>
-              <w:rPr>
-                <w:b w:val="false"/>
-                <w:bCs w:val="false"/>
-              </w:rPr>
-              <w:t>At any given time atleast admin will be there</w:t>
+              <w:t>* At any given time atleast admin will be there</w:t>
+            </w:r>
+          </w:p>
+          <w:p>
+            <w:pPr>
+              <w:pStyle w:val="Normal"/>
+              <w:widowControl w:val="false"/>
+              <w:spacing w:lineRule="auto" w:line="240" w:before="0" w:after="0"/>
+              <w:ind w:left="0" w:right="0" w:hanging="0"/>
+              <w:jc w:val="left"/>
+              <w:rPr>
+                <w:b/>
+                <w:b/>
+                <w:bCs/>
+              </w:rPr>
+            </w:pPr>
+            <w:r>
+              <w:rPr>
+                <w:b/>
+                <w:bCs/>
+              </w:rPr>
+            </w:r>
+          </w:p>
+          <w:p>
+            <w:pPr>
+              <w:pStyle w:val="Normal"/>
+              <w:widowControl w:val="false"/>
+              <w:spacing w:lineRule="auto" w:line="240" w:before="0" w:after="0"/>
+              <w:ind w:left="0" w:right="0" w:hanging="0"/>
+              <w:jc w:val="left"/>
+              <w:rPr>
+                <w:b/>
+                <w:b/>
+                <w:bCs/>
+              </w:rPr>
+            </w:pPr>
+            <w:r>
+              <w:rPr>
+                <w:b/>
+                <w:bCs/>
+              </w:rPr>
+              <w:t xml:space="preserve">Post Data - </w:t>
+            </w:r>
+          </w:p>
+          <w:p>
+            <w:pPr>
+              <w:pStyle w:val="Normal"/>
+              <w:widowControl w:val="false"/>
+              <w:spacing w:lineRule="auto" w:line="240" w:before="0" w:after="0"/>
+              <w:ind w:left="0" w:right="0" w:hanging="0"/>
+              <w:jc w:val="left"/>
+              <w:rPr>
+                <w:b/>
+                <w:b/>
+                <w:bCs/>
+              </w:rPr>
+            </w:pPr>
+            <w:r>
+              <w:rPr>
+                <w:b/>
+                <w:bCs/>
+              </w:rPr>
+              <w:t>{</w:t>
+            </w:r>
+          </w:p>
+          <w:p>
+            <w:pPr>
+              <w:pStyle w:val="Normal"/>
+              <w:widowControl w:val="false"/>
+              <w:spacing w:lineRule="auto" w:line="240" w:before="0" w:after="0"/>
+              <w:ind w:left="0" w:right="0" w:hanging="0"/>
+              <w:jc w:val="left"/>
+              <w:rPr>
+                <w:b/>
+                <w:b/>
+                <w:bCs/>
+              </w:rPr>
+            </w:pPr>
+            <w:r>
+              <w:rPr>
+                <w:b/>
+                <w:bCs/>
+              </w:rPr>
+              <w:t xml:space="preserve">    “</w:t>
+            </w:r>
+            <w:r>
+              <w:rPr>
+                <w:b/>
+                <w:bCs/>
+              </w:rPr>
+              <w:t>resource_name”: &lt;some-name&gt;</w:t>
+            </w:r>
+          </w:p>
+          <w:p>
+            <w:pPr>
+              <w:pStyle w:val="Normal"/>
+              <w:widowControl w:val="false"/>
+              <w:spacing w:lineRule="auto" w:line="240" w:before="0" w:after="0"/>
+              <w:ind w:left="0" w:right="0" w:hanging="0"/>
+              <w:jc w:val="left"/>
+              <w:rPr>
+                <w:b/>
+                <w:b/>
+                <w:bCs/>
+              </w:rPr>
+            </w:pPr>
+            <w:r>
+              <w:rPr>
+                <w:b/>
+                <w:bCs/>
+              </w:rPr>
+              <w:t>}</w:t>
             </w:r>
           </w:p>
           <w:p>
@@ -6193,6 +5746,7 @@
                 <w:b/>
                 <w:bCs/>
                 <w:i w:val="false"/>
+                <w:i w:val="false"/>
                 <w:caps w:val="false"/>
                 <w:smallCaps w:val="false"/>
                 <w:color w:val="FFFFFF"/>
@@ -6219,8 +5773,7 @@
             <w:pPr>
               <w:pStyle w:val="PreformattedText"/>
               <w:widowControl/>
-              <w:pBdr/>
-              <w:shd w:fill="41444E" w:val="clear"/>
+              <w:shd w:val="clear" w:fill="41444E"/>
               <w:spacing w:before="0" w:after="0"/>
               <w:rPr>
                 <w:caps w:val="false"/>
@@ -6256,8 +5809,7 @@
             <w:pPr>
               <w:pStyle w:val="PreformattedText"/>
               <w:widowControl/>
-              <w:pBdr/>
-              <w:shd w:fill="41444E" w:val="clear"/>
+              <w:shd w:val="clear" w:fill="41444E"/>
               <w:spacing w:before="0" w:after="0"/>
               <w:rPr>
                 <w:caps w:val="false"/>
@@ -6286,41 +5838,14 @@
                 <w:spacing w:val="0"/>
                 <w:sz w:val="18"/>
               </w:rPr>
-              <w:t xml:space="preserve">"status": </w:t>
-            </w:r>
-            <w:r>
-              <w:rPr>
-                <w:rFonts w:ascii="monospace" w:hAnsi="monospace"/>
-                <w:b/>
-                <w:i w:val="false"/>
-                <w:caps w:val="false"/>
-                <w:smallCaps w:val="false"/>
-                <w:color w:val="FFFFFF"/>
-                <w:spacing w:val="0"/>
-                <w:sz w:val="18"/>
-              </w:rPr>
-              <w:t>&lt;response-status&gt;</w:t>
-            </w:r>
-            <w:r>
-              <w:rPr>
-                <w:rFonts w:ascii="monospace" w:hAnsi="monospace"/>
-                <w:b/>
-                <w:i w:val="false"/>
-                <w:caps w:val="false"/>
-                <w:smallCaps w:val="false"/>
-                <w:color w:val="FFFFFF"/>
-                <w:spacing w:val="0"/>
-                <w:sz w:val="18"/>
-              </w:rPr>
-              <w:t>,</w:t>
+              <w:t>"status": &lt;response-status&gt;,</w:t>
             </w:r>
           </w:p>
           <w:p>
             <w:pPr>
               <w:pStyle w:val="PreformattedText"/>
               <w:widowControl/>
-              <w:pBdr/>
-              <w:shd w:fill="41444E" w:val="clear"/>
+              <w:shd w:val="clear" w:fill="41444E"/>
               <w:spacing w:before="0" w:after="0"/>
               <w:rPr>
                 <w:caps w:val="false"/>
@@ -6349,41 +5874,14 @@
                 <w:spacing w:val="0"/>
                 <w:sz w:val="18"/>
               </w:rPr>
-              <w:t xml:space="preserve">"message": </w:t>
-            </w:r>
-            <w:r>
-              <w:rPr>
-                <w:rFonts w:ascii="monospace" w:hAnsi="monospace"/>
-                <w:b/>
-                <w:i w:val="false"/>
-                <w:caps w:val="false"/>
-                <w:smallCaps w:val="false"/>
-                <w:color w:val="FFFFFF"/>
-                <w:spacing w:val="0"/>
-                <w:sz w:val="18"/>
-              </w:rPr>
-              <w:t>&lt;response-message&gt;</w:t>
-            </w:r>
-            <w:r>
-              <w:rPr>
-                <w:rFonts w:ascii="monospace" w:hAnsi="monospace"/>
-                <w:b/>
-                <w:i w:val="false"/>
-                <w:caps w:val="false"/>
-                <w:smallCaps w:val="false"/>
-                <w:color w:val="FFFFFF"/>
-                <w:spacing w:val="0"/>
-                <w:sz w:val="18"/>
-              </w:rPr>
-              <w:t>,</w:t>
+              <w:t>"message": &lt;response-message&gt;,</w:t>
             </w:r>
           </w:p>
           <w:p>
             <w:pPr>
               <w:pStyle w:val="PreformattedText"/>
               <w:widowControl/>
-              <w:pBdr/>
-              <w:shd w:fill="41444E" w:val="clear"/>
+              <w:shd w:val="clear" w:fill="41444E"/>
               <w:spacing w:before="0" w:after="0"/>
               <w:rPr>
                 <w:caps w:val="false"/>
@@ -6419,8 +5917,7 @@
             <w:pPr>
               <w:pStyle w:val="PreformattedText"/>
               <w:widowControl/>
-              <w:pBdr/>
-              <w:shd w:fill="41444E" w:val="clear"/>
+              <w:shd w:val="clear" w:fill="41444E"/>
               <w:spacing w:before="0" w:after="0"/>
               <w:rPr>
                 <w:caps w:val="false"/>
@@ -6456,8 +5953,7 @@
             <w:pPr>
               <w:pStyle w:val="PreformattedText"/>
               <w:widowControl/>
-              <w:pBdr/>
-              <w:shd w:fill="41444E" w:val="clear"/>
+              <w:shd w:val="clear" w:fill="41444E"/>
               <w:spacing w:before="0" w:after="0"/>
               <w:rPr>
                 <w:caps w:val="false"/>
@@ -6486,41 +5982,14 @@
                 <w:spacing w:val="0"/>
                 <w:sz w:val="18"/>
               </w:rPr>
-              <w:t xml:space="preserve">"user_id": </w:t>
-            </w:r>
-            <w:r>
-              <w:rPr>
-                <w:rFonts w:ascii="monospace" w:hAnsi="monospace"/>
-                <w:b/>
-                <w:i w:val="false"/>
-                <w:caps w:val="false"/>
-                <w:smallCaps w:val="false"/>
-                <w:color w:val="FFFFFF"/>
-                <w:spacing w:val="0"/>
-                <w:sz w:val="18"/>
-              </w:rPr>
-              <w:t>&lt;some-id&gt;</w:t>
-            </w:r>
-            <w:r>
-              <w:rPr>
-                <w:rFonts w:ascii="monospace" w:hAnsi="monospace"/>
-                <w:b/>
-                <w:i w:val="false"/>
-                <w:caps w:val="false"/>
-                <w:smallCaps w:val="false"/>
-                <w:color w:val="FFFFFF"/>
-                <w:spacing w:val="0"/>
-                <w:sz w:val="18"/>
-              </w:rPr>
-              <w:t>,</w:t>
+              <w:t>"user_id": &lt;some-id&gt;,</w:t>
             </w:r>
           </w:p>
           <w:p>
             <w:pPr>
               <w:pStyle w:val="PreformattedText"/>
               <w:widowControl/>
-              <w:pBdr/>
-              <w:shd w:fill="41444E" w:val="clear"/>
+              <w:shd w:val="clear" w:fill="41444E"/>
               <w:spacing w:before="0" w:after="0"/>
               <w:rPr>
                 <w:caps w:val="false"/>
@@ -6549,41 +6018,14 @@
                 <w:spacing w:val="0"/>
                 <w:sz w:val="18"/>
               </w:rPr>
-              <w:t xml:space="preserve">"resource_id": </w:t>
-            </w:r>
-            <w:r>
-              <w:rPr>
-                <w:rFonts w:ascii="monospace" w:hAnsi="monospace"/>
-                <w:b/>
-                <w:i w:val="false"/>
-                <w:caps w:val="false"/>
-                <w:smallCaps w:val="false"/>
-                <w:color w:val="FFFFFF"/>
-                <w:spacing w:val="0"/>
-                <w:sz w:val="18"/>
-              </w:rPr>
-              <w:t>&lt;some-id&gt;</w:t>
-            </w:r>
-            <w:r>
-              <w:rPr>
-                <w:rFonts w:ascii="monospace" w:hAnsi="monospace"/>
-                <w:b/>
-                <w:i w:val="false"/>
-                <w:caps w:val="false"/>
-                <w:smallCaps w:val="false"/>
-                <w:color w:val="FFFFFF"/>
-                <w:spacing w:val="0"/>
-                <w:sz w:val="18"/>
-              </w:rPr>
-              <w:t>,</w:t>
+              <w:t>"resource_id": &lt;some-id&gt;,</w:t>
             </w:r>
           </w:p>
           <w:p>
             <w:pPr>
               <w:pStyle w:val="PreformattedText"/>
               <w:widowControl/>
-              <w:pBdr/>
-              <w:shd w:fill="41444E" w:val="clear"/>
+              <w:shd w:val="clear" w:fill="41444E"/>
               <w:spacing w:before="0" w:after="0"/>
               <w:rPr>
                 <w:caps w:val="false"/>
@@ -6612,28 +6054,14 @@
                 <w:spacing w:val="0"/>
                 <w:sz w:val="18"/>
               </w:rPr>
-              <w:t xml:space="preserve">"resource_name": </w:t>
-            </w:r>
-            <w:r>
-              <w:rPr>
-                <w:rFonts w:ascii="monospace" w:hAnsi="monospace"/>
-                <w:b/>
-                <w:i w:val="false"/>
-                <w:caps w:val="false"/>
-                <w:smallCaps w:val="false"/>
-                <w:color w:val="FFFFFF"/>
-                <w:spacing w:val="0"/>
-                <w:sz w:val="18"/>
-              </w:rPr>
-              <w:t>&lt;some-name&gt;</w:t>
+              <w:t>"resource_name": &lt;some-name&gt;</w:t>
             </w:r>
           </w:p>
           <w:p>
             <w:pPr>
               <w:pStyle w:val="PreformattedText"/>
               <w:widowControl/>
-              <w:pBdr/>
-              <w:shd w:fill="41444E" w:val="clear"/>
+              <w:shd w:val="clear" w:fill="41444E"/>
               <w:spacing w:before="0" w:after="0"/>
               <w:rPr>
                 <w:caps w:val="false"/>
@@ -6669,8 +6097,7 @@
             <w:pPr>
               <w:pStyle w:val="PreformattedText"/>
               <w:widowControl/>
-              <w:pBdr/>
-              <w:shd w:fill="41444E" w:val="clear"/>
+              <w:shd w:val="clear" w:fill="41444E"/>
               <w:spacing w:before="0" w:after="0"/>
               <w:rPr>
                 <w:caps w:val="false"/>
@@ -6706,8 +6133,7 @@
             <w:pPr>
               <w:pStyle w:val="PreformattedText"/>
               <w:widowControl/>
-              <w:pBdr/>
-              <w:shd w:fill="41444E" w:val="clear"/>
+              <w:shd w:val="clear" w:fill="41444E"/>
               <w:spacing w:before="0" w:after="0"/>
               <w:rPr>
                 <w:caps w:val="false"/>
@@ -6743,13 +6169,14 @@
             <w:pPr>
               <w:pStyle w:val="PreformattedText"/>
               <w:widowControl/>
-              <w:pBdr/>
-              <w:shd w:fill="41444E" w:val="clear"/>
+              <w:shd w:val="clear" w:fill="41444E"/>
               <w:spacing w:before="0" w:after="0"/>
               <w:rPr>
                 <w:rFonts w:ascii="monospace" w:hAnsi="monospace"/>
                 <w:b/>
+                <w:b/>
                 <w:i w:val="false"/>
+                <w:i w:val="false"/>
                 <w:caps w:val="false"/>
                 <w:smallCaps w:val="false"/>
                 <w:color w:val="FFFFFF"/>
@@ -6769,6 +6196,66 @@
                 <w:sz w:val="18"/>
               </w:rPr>
               <w:t>]</w:t>
+            </w:r>
+          </w:p>
+          <w:p>
+            <w:pPr>
+              <w:pStyle w:val="Normal"/>
+              <w:widowControl w:val="false"/>
+              <w:spacing w:lineRule="auto" w:line="240" w:before="0" w:after="0"/>
+              <w:ind w:left="0" w:right="0" w:hanging="0"/>
+              <w:jc w:val="left"/>
+              <w:rPr>
+                <w:b/>
+                <w:b/>
+                <w:bCs/>
+              </w:rPr>
+            </w:pPr>
+            <w:r>
+              <w:rPr>
+                <w:b/>
+                <w:bCs/>
+              </w:rPr>
+            </w:r>
+          </w:p>
+          <w:p>
+            <w:pPr>
+              <w:pStyle w:val="Normal"/>
+              <w:widowControl w:val="false"/>
+              <w:spacing w:lineRule="auto" w:line="240" w:before="0" w:after="0"/>
+              <w:ind w:left="0" w:right="0" w:hanging="0"/>
+              <w:jc w:val="left"/>
+              <w:rPr>
+                <w:b/>
+                <w:b/>
+                <w:bCs/>
+              </w:rPr>
+            </w:pPr>
+            <w:r>
+              <w:rPr>
+                <w:b/>
+                <w:bCs/>
+              </w:rPr>
+            </w:r>
+          </w:p>
+          <w:p>
+            <w:pPr>
+              <w:pStyle w:val="Normal"/>
+              <w:widowControl w:val="false"/>
+              <w:spacing w:lineRule="auto" w:line="240" w:before="0" w:after="0"/>
+              <w:ind w:left="0" w:right="0" w:hanging="0"/>
+              <w:jc w:val="left"/>
+              <w:rPr>
+                <w:b/>
+                <w:b/>
+                <w:bCs/>
+              </w:rPr>
+            </w:pPr>
+            <w:r>
+              <w:rPr>
+                <w:b/>
+                <w:bCs/>
+              </w:rPr>
             </w:r>
           </w:p>
           <w:p>
@@ -6836,8 +6323,7 @@
             <w:pPr>
               <w:pStyle w:val="PreformattedText"/>
               <w:widowControl/>
-              <w:pBdr/>
-              <w:shd w:fill="41444E" w:val="clear"/>
+              <w:shd w:val="clear" w:fill="41444E"/>
               <w:spacing w:before="0" w:after="0"/>
               <w:rPr>
                 <w:caps w:val="false"/>
@@ -6853,24 +6339,14 @@
                 <w:color w:val="FFFFFF"/>
                 <w:spacing w:val="0"/>
               </w:rPr>
-              <w:t>{</w:t>
-            </w:r>
-            <w:r>
-              <w:rPr>
-                <w:caps w:val="false"/>
-                <w:smallCaps w:val="false"/>
-                <w:color w:val="FFFFFF"/>
-                <w:spacing w:val="0"/>
-              </w:rPr>
-              <w:t xml:space="preserve"> </w:t>
+              <w:t xml:space="preserve">{ </w:t>
             </w:r>
           </w:p>
           <w:p>
             <w:pPr>
               <w:pStyle w:val="PreformattedText"/>
               <w:widowControl/>
-              <w:pBdr/>
-              <w:shd w:fill="41444E" w:val="clear"/>
+              <w:shd w:val="clear" w:fill="41444E"/>
               <w:spacing w:before="0" w:after="0"/>
               <w:rPr>
                 <w:caps w:val="false"/>
@@ -6903,41 +6379,14 @@
                 <w:spacing w:val="0"/>
                 <w:sz w:val="18"/>
               </w:rPr>
-              <w:t xml:space="preserve">"status": </w:t>
-            </w:r>
-            <w:r>
-              <w:rPr>
-                <w:rFonts w:ascii="monospace" w:hAnsi="monospace"/>
-                <w:b/>
-                <w:i w:val="false"/>
-                <w:caps w:val="false"/>
-                <w:smallCaps w:val="false"/>
-                <w:color w:val="FFFFFF"/>
-                <w:spacing w:val="0"/>
-                <w:sz w:val="18"/>
-              </w:rPr>
-              <w:t>&lt;response-status&gt;</w:t>
-            </w:r>
-            <w:r>
-              <w:rPr>
-                <w:rFonts w:ascii="monospace" w:hAnsi="monospace"/>
-                <w:b/>
-                <w:i w:val="false"/>
-                <w:caps w:val="false"/>
-                <w:smallCaps w:val="false"/>
-                <w:color w:val="FFFFFF"/>
-                <w:spacing w:val="0"/>
-                <w:sz w:val="18"/>
-              </w:rPr>
-              <w:t>,</w:t>
+              <w:t>"status": &lt;response-status&gt;,</w:t>
             </w:r>
           </w:p>
           <w:p>
             <w:pPr>
               <w:pStyle w:val="PreformattedText"/>
               <w:widowControl/>
-              <w:pBdr/>
-              <w:shd w:fill="41444E" w:val="clear"/>
+              <w:shd w:val="clear" w:fill="41444E"/>
               <w:spacing w:before="0" w:after="0"/>
               <w:rPr>
                 <w:caps w:val="false"/>
@@ -6966,32 +6415,20 @@
                 <w:spacing w:val="0"/>
                 <w:sz w:val="18"/>
               </w:rPr>
-              <w:t xml:space="preserve">"message": </w:t>
-            </w:r>
-            <w:r>
-              <w:rPr>
-                <w:rFonts w:ascii="monospace" w:hAnsi="monospace"/>
-                <w:b/>
-                <w:i w:val="false"/>
-                <w:caps w:val="false"/>
-                <w:smallCaps w:val="false"/>
-                <w:color w:val="FFFFFF"/>
-                <w:spacing w:val="0"/>
-                <w:sz w:val="18"/>
-              </w:rPr>
-              <w:t>&lt;response-message&gt;</w:t>
+              <w:t>"message": &lt;response-message&gt;</w:t>
             </w:r>
           </w:p>
           <w:p>
             <w:pPr>
               <w:pStyle w:val="PreformattedText"/>
               <w:widowControl/>
-              <w:pBdr/>
-              <w:shd w:fill="41444E" w:val="clear"/>
+              <w:shd w:val="clear" w:fill="41444E"/>
               <w:spacing w:before="0" w:after="0"/>
               <w:rPr>
                 <w:rFonts w:ascii="monospace" w:hAnsi="monospace"/>
                 <w:b/>
+                <w:b/>
+                <w:i w:val="false"/>
                 <w:i w:val="false"/>
                 <w:caps w:val="false"/>
                 <w:smallCaps w:val="false"/>
@@ -7110,19 +6547,7 @@
             </w:pPr>
             <w:r>
               <w:rPr/>
-              <w:t>40</w:t>
-            </w:r>
-            <w:r>
-              <w:rPr/>
-              <w:t>1</w:t>
-            </w:r>
-            <w:r>
-              <w:rPr/>
-              <w:t xml:space="preserve"> – </w:t>
-            </w:r>
-            <w:r>
-              <w:rPr/>
-              <w:t>Un Authorized for other users</w:t>
+              <w:t>401 – Un Authorized for other users</w:t>
             </w:r>
           </w:p>
           <w:p>
@@ -7146,11 +6571,7 @@
             </w:pPr>
             <w:r>
               <w:rPr/>
-              <w:t xml:space="preserve">422 – </w:t>
-            </w:r>
-            <w:r>
-              <w:rPr/>
-              <w:t>Unprocess entity if user quota over</w:t>
+              <w:t>422 – Unprocess entity if user quota over</w:t>
             </w:r>
           </w:p>
           <w:p>
@@ -7192,11 +6613,8 @@
       </w:pPr>
       <w:r>
         <w:rPr>
-          <w:b/>
-          <w:bCs/>
-          <w:color w:val="000000"/>
-          <w:sz w:val="36"/>
-          <w:szCs w:val="36"/>
+          <w:sz w:val="28"/>
+          <w:szCs w:val="28"/>
         </w:rPr>
       </w:r>
     </w:p>
@@ -7210,19 +6628,10 @@
         <w:bidi w:val="0"/>
         <w:spacing w:lineRule="auto" w:line="276"/>
         <w:jc w:val="left"/>
-        <w:rPr>
-          <w:sz w:val="28"/>
-          <w:szCs w:val="28"/>
-        </w:rPr>
+        <w:rPr/>
       </w:pPr>
       <w:r>
-        <w:rPr>
-          <w:b w:val="false"/>
-          <w:bCs w:val="false"/>
-          <w:color w:val="000000"/>
-          <w:sz w:val="32"/>
-          <w:szCs w:val="32"/>
-        </w:rPr>
+        <w:rPr/>
       </w:r>
     </w:p>
     <w:sectPr>
@@ -7266,7 +6675,7 @@
     </w:r>
     <w:r>
       <w:rPr/>
-      <w:t>5</w:t>
+      <w:t>8</w:t>
     </w:r>
     <w:r>
       <w:rPr/>
@@ -7290,7 +6699,6 @@
         </w:tabs>
         <w:ind w:left="720" w:hanging="360"/>
       </w:pPr>
-      <w:rPr/>
     </w:lvl>
     <w:lvl w:ilvl="1">
       <w:start w:val="1"/>
@@ -7303,7 +6711,6 @@
         </w:tabs>
         <w:ind w:left="1080" w:hanging="360"/>
       </w:pPr>
-      <w:rPr/>
     </w:lvl>
     <w:lvl w:ilvl="2">
       <w:start w:val="1"/>
@@ -7316,7 +6723,6 @@
         </w:tabs>
         <w:ind w:left="1440" w:hanging="360"/>
       </w:pPr>
-      <w:rPr/>
     </w:lvl>
     <w:lvl w:ilvl="3">
       <w:start w:val="1"/>
@@ -7329,7 +6735,6 @@
         </w:tabs>
         <w:ind w:left="1800" w:hanging="360"/>
       </w:pPr>
-      <w:rPr/>
     </w:lvl>
     <w:lvl w:ilvl="4">
       <w:start w:val="1"/>
@@ -7342,7 +6747,6 @@
         </w:tabs>
         <w:ind w:left="2160" w:hanging="360"/>
       </w:pPr>
-      <w:rPr/>
     </w:lvl>
     <w:lvl w:ilvl="5">
       <w:start w:val="1"/>
@@ -7355,7 +6759,6 @@
         </w:tabs>
         <w:ind w:left="2520" w:hanging="360"/>
       </w:pPr>
-      <w:rPr/>
     </w:lvl>
     <w:lvl w:ilvl="6">
       <w:start w:val="1"/>
@@ -7368,7 +6771,6 @@
         </w:tabs>
         <w:ind w:left="2880" w:hanging="360"/>
       </w:pPr>
-      <w:rPr/>
     </w:lvl>
     <w:lvl w:ilvl="7">
       <w:start w:val="1"/>
@@ -7381,7 +6783,6 @@
         </w:tabs>
         <w:ind w:left="3240" w:hanging="360"/>
       </w:pPr>
-      <w:rPr/>
     </w:lvl>
     <w:lvl w:ilvl="8">
       <w:start w:val="1"/>
@@ -7394,7 +6795,6 @@
         </w:tabs>
         <w:ind w:left="3600" w:hanging="360"/>
       </w:pPr>
-      <w:rPr/>
     </w:lvl>
   </w:abstractNum>
   <w:abstractNum w:abstractNumId="2">
@@ -7557,6 +6957,8 @@
       </w:pPr>
       <w:rPr>
         <w:rFonts w:ascii="Symbol" w:hAnsi="Symbol" w:cs="Symbol" w:hint="default"/>
+        <w:sz w:val="32"/>
+        <w:b w:val="false"/>
         <w:rFonts w:cs="OpenSymbol"/>
       </w:rPr>
     </w:lvl>
@@ -7830,13 +7232,16 @@
   </w:style>
   <w:style w:type="paragraph" w:styleId="Heading1">
     <w:name w:val="Heading 1"/>
+    <w:basedOn w:val="Normal"/>
     <w:next w:val="Normal"/>
     <w:qFormat/>
     <w:pPr>
       <w:keepNext w:val="true"/>
       <w:keepLines/>
       <w:widowControl w:val="false"/>
+      <w:bidi w:val="0"/>
       <w:spacing w:lineRule="auto" w:line="240" w:before="400" w:after="120"/>
+      <w:jc w:val="left"/>
     </w:pPr>
     <w:rPr>
       <w:rFonts w:ascii="Arial" w:hAnsi="Arial" w:eastAsia="Arial" w:cs="Arial"/>
@@ -7849,13 +7254,16 @@
   </w:style>
   <w:style w:type="paragraph" w:styleId="Heading2">
     <w:name w:val="Heading 2"/>
+    <w:basedOn w:val="Normal"/>
     <w:next w:val="Normal"/>
     <w:qFormat/>
     <w:pPr>
       <w:keepNext w:val="true"/>
       <w:keepLines/>
       <w:widowControl w:val="false"/>
+      <w:bidi w:val="0"/>
       <w:spacing w:lineRule="auto" w:line="240" w:before="360" w:after="120"/>
+      <w:jc w:val="left"/>
     </w:pPr>
     <w:rPr>
       <w:rFonts w:ascii="Arial" w:hAnsi="Arial" w:eastAsia="Arial" w:cs="Arial"/>
@@ -7869,13 +7277,16 @@
   </w:style>
   <w:style w:type="paragraph" w:styleId="Heading3">
     <w:name w:val="Heading 3"/>
+    <w:basedOn w:val="Normal"/>
     <w:next w:val="Normal"/>
     <w:qFormat/>
     <w:pPr>
       <w:keepNext w:val="true"/>
       <w:keepLines/>
       <w:widowControl w:val="false"/>
+      <w:bidi w:val="0"/>
       <w:spacing w:lineRule="auto" w:line="240" w:before="320" w:after="80"/>
+      <w:jc w:val="left"/>
     </w:pPr>
     <w:rPr>
       <w:rFonts w:ascii="Arial" w:hAnsi="Arial" w:eastAsia="Arial" w:cs="Arial"/>
@@ -7889,13 +7300,16 @@
   </w:style>
   <w:style w:type="paragraph" w:styleId="Heading4">
     <w:name w:val="Heading 4"/>
+    <w:basedOn w:val="Normal"/>
     <w:next w:val="Normal"/>
     <w:qFormat/>
     <w:pPr>
       <w:keepNext w:val="true"/>
       <w:keepLines/>
       <w:widowControl w:val="false"/>
+      <w:bidi w:val="0"/>
       <w:spacing w:lineRule="auto" w:line="240" w:before="280" w:after="80"/>
+      <w:jc w:val="left"/>
     </w:pPr>
     <w:rPr>
       <w:rFonts w:ascii="Arial" w:hAnsi="Arial" w:eastAsia="Arial" w:cs="Arial"/>
@@ -7908,13 +7322,16 @@
   </w:style>
   <w:style w:type="paragraph" w:styleId="Heading5">
     <w:name w:val="Heading 5"/>
+    <w:basedOn w:val="Normal"/>
     <w:next w:val="Normal"/>
     <w:qFormat/>
     <w:pPr>
       <w:keepNext w:val="true"/>
       <w:keepLines/>
       <w:widowControl w:val="false"/>
+      <w:bidi w:val="0"/>
       <w:spacing w:lineRule="auto" w:line="240" w:before="240" w:after="80"/>
+      <w:jc w:val="left"/>
     </w:pPr>
     <w:rPr>
       <w:rFonts w:ascii="Arial" w:hAnsi="Arial" w:eastAsia="Arial" w:cs="Arial"/>
@@ -7927,13 +7344,16 @@
   </w:style>
   <w:style w:type="paragraph" w:styleId="Heading6">
     <w:name w:val="Heading 6"/>
+    <w:basedOn w:val="Normal"/>
     <w:next w:val="Normal"/>
     <w:qFormat/>
     <w:pPr>
       <w:keepNext w:val="true"/>
       <w:keepLines/>
       <w:widowControl w:val="false"/>
+      <w:bidi w:val="0"/>
       <w:spacing w:lineRule="auto" w:line="240" w:before="240" w:after="80"/>
+      <w:jc w:val="left"/>
     </w:pPr>
     <w:rPr>
       <w:rFonts w:ascii="Arial" w:hAnsi="Arial" w:eastAsia="Arial" w:cs="Arial"/>
@@ -7955,6 +7375,134 @@
     <w:qFormat/>
     <w:rPr>
       <w:rFonts w:ascii="OpenSymbol" w:hAnsi="OpenSymbol" w:eastAsia="OpenSymbol" w:cs="OpenSymbol"/>
+    </w:rPr>
+  </w:style>
+  <w:style w:type="character" w:styleId="ListLabel1">
+    <w:name w:val="ListLabel 1"/>
+    <w:qFormat/>
+    <w:rPr>
+      <w:rFonts w:cs="OpenSymbol"/>
+    </w:rPr>
+  </w:style>
+  <w:style w:type="character" w:styleId="ListLabel2">
+    <w:name w:val="ListLabel 2"/>
+    <w:qFormat/>
+    <w:rPr>
+      <w:rFonts w:cs="OpenSymbol"/>
+    </w:rPr>
+  </w:style>
+  <w:style w:type="character" w:styleId="ListLabel3">
+    <w:name w:val="ListLabel 3"/>
+    <w:qFormat/>
+    <w:rPr>
+      <w:rFonts w:cs="OpenSymbol"/>
+    </w:rPr>
+  </w:style>
+  <w:style w:type="character" w:styleId="ListLabel4">
+    <w:name w:val="ListLabel 4"/>
+    <w:qFormat/>
+    <w:rPr>
+      <w:rFonts w:cs="OpenSymbol"/>
+    </w:rPr>
+  </w:style>
+  <w:style w:type="character" w:styleId="ListLabel5">
+    <w:name w:val="ListLabel 5"/>
+    <w:qFormat/>
+    <w:rPr>
+      <w:rFonts w:cs="OpenSymbol"/>
+    </w:rPr>
+  </w:style>
+  <w:style w:type="character" w:styleId="ListLabel6">
+    <w:name w:val="ListLabel 6"/>
+    <w:qFormat/>
+    <w:rPr>
+      <w:rFonts w:cs="OpenSymbol"/>
+    </w:rPr>
+  </w:style>
+  <w:style w:type="character" w:styleId="ListLabel7">
+    <w:name w:val="ListLabel 7"/>
+    <w:qFormat/>
+    <w:rPr>
+      <w:rFonts w:cs="OpenSymbol"/>
+    </w:rPr>
+  </w:style>
+  <w:style w:type="character" w:styleId="ListLabel8">
+    <w:name w:val="ListLabel 8"/>
+    <w:qFormat/>
+    <w:rPr>
+      <w:rFonts w:cs="OpenSymbol"/>
+    </w:rPr>
+  </w:style>
+  <w:style w:type="character" w:styleId="ListLabel9">
+    <w:name w:val="ListLabel 9"/>
+    <w:qFormat/>
+    <w:rPr>
+      <w:rFonts w:cs="OpenSymbol"/>
+    </w:rPr>
+  </w:style>
+  <w:style w:type="character" w:styleId="ListLabel10">
+    <w:name w:val="ListLabel 10"/>
+    <w:qFormat/>
+    <w:rPr>
+      <w:rFonts w:cs="OpenSymbol"/>
+      <w:b w:val="false"/>
+      <w:sz w:val="32"/>
+    </w:rPr>
+  </w:style>
+  <w:style w:type="character" w:styleId="ListLabel11">
+    <w:name w:val="ListLabel 11"/>
+    <w:qFormat/>
+    <w:rPr>
+      <w:rFonts w:cs="OpenSymbol"/>
+    </w:rPr>
+  </w:style>
+  <w:style w:type="character" w:styleId="ListLabel12">
+    <w:name w:val="ListLabel 12"/>
+    <w:qFormat/>
+    <w:rPr>
+      <w:rFonts w:cs="OpenSymbol"/>
+    </w:rPr>
+  </w:style>
+  <w:style w:type="character" w:styleId="ListLabel13">
+    <w:name w:val="ListLabel 13"/>
+    <w:qFormat/>
+    <w:rPr>
+      <w:rFonts w:cs="OpenSymbol"/>
+    </w:rPr>
+  </w:style>
+  <w:style w:type="character" w:styleId="ListLabel14">
+    <w:name w:val="ListLabel 14"/>
+    <w:qFormat/>
+    <w:rPr>
+      <w:rFonts w:cs="OpenSymbol"/>
+    </w:rPr>
+  </w:style>
+  <w:style w:type="character" w:styleId="ListLabel15">
+    <w:name w:val="ListLabel 15"/>
+    <w:qFormat/>
+    <w:rPr>
+      <w:rFonts w:cs="OpenSymbol"/>
+    </w:rPr>
+  </w:style>
+  <w:style w:type="character" w:styleId="ListLabel16">
+    <w:name w:val="ListLabel 16"/>
+    <w:qFormat/>
+    <w:rPr>
+      <w:rFonts w:cs="OpenSymbol"/>
+    </w:rPr>
+  </w:style>
+  <w:style w:type="character" w:styleId="ListLabel17">
+    <w:name w:val="ListLabel 17"/>
+    <w:qFormat/>
+    <w:rPr>
+      <w:rFonts w:cs="OpenSymbol"/>
+    </w:rPr>
+  </w:style>
+  <w:style w:type="character" w:styleId="ListLabel18">
+    <w:name w:val="ListLabel 18"/>
+    <w:qFormat/>
+    <w:rPr>
+      <w:rFonts w:cs="OpenSymbol"/>
     </w:rPr>
   </w:style>
   <w:style w:type="paragraph" w:styleId="Heading">

</xml_diff>

<commit_message>
adding user quota value description in the documentation
</commit_message>
<xml_diff>
--- a/documentation/Chainstack_Platform.docx
+++ b/documentation/Chainstack_Platform.docx
@@ -117,7 +117,7 @@
           <mc:Choice Requires="wps">
             <w:drawing>
               <wp:inline distT="0" distB="0" distL="0" distR="0">
-                <wp:extent cx="2540" cy="20955"/>
+                <wp:extent cx="3175" cy="21590"/>
                 <wp:effectExtent l="0" t="0" r="0" b="0"/>
                 <wp:docPr id="1" name=""/>
                 <a:graphic xmlns:a="http://schemas.openxmlformats.org/drawingml/2006/main">
@@ -127,7 +127,7 @@
                       <wps:spPr>
                         <a:xfrm>
                           <a:off x="0" y="0"/>
-                          <a:ext cx="1800" cy="20160"/>
+                          <a:ext cx="2520" cy="20880"/>
                         </a:xfrm>
                         <a:prstGeom prst="rect">
                           <a:avLst/>
@@ -154,7 +154,7 @@
           </mc:Choice>
           <mc:Fallback>
             <w:pict>
-              <v:rect id="shape_0" fillcolor="#a0a0a0" stroked="f" style="position:absolute;margin-left:0pt;margin-top:-1.65pt;width:0.1pt;height:1.55pt;mso-position-vertical:top">
+              <v:rect id="shape_0" fillcolor="#a0a0a0" stroked="f" style="position:absolute;margin-left:0pt;margin-top:-1.7pt;width:0.15pt;height:1.6pt;mso-position-vertical:top">
                 <w10:wrap type="none"/>
                 <v:fill o:detectmouseclick="t" type="solid" color2="#5f5f5f"/>
                 <v:stroke color="#3465a4" joinstyle="round" endcap="flat"/>
@@ -261,7 +261,7 @@
           <mc:Choice Requires="wps">
             <w:drawing>
               <wp:inline distT="0" distB="0" distL="0" distR="0">
-                <wp:extent cx="2540" cy="20955"/>
+                <wp:extent cx="3175" cy="21590"/>
                 <wp:effectExtent l="0" t="0" r="0" b="0"/>
                 <wp:docPr id="2" name=""/>
                 <a:graphic xmlns:a="http://schemas.openxmlformats.org/drawingml/2006/main">
@@ -271,7 +271,7 @@
                       <wps:spPr>
                         <a:xfrm>
                           <a:off x="0" y="0"/>
-                          <a:ext cx="1800" cy="20160"/>
+                          <a:ext cx="2520" cy="20880"/>
                         </a:xfrm>
                         <a:prstGeom prst="rect">
                           <a:avLst/>
@@ -298,7 +298,7 @@
           </mc:Choice>
           <mc:Fallback>
             <w:pict>
-              <v:rect id="shape_0" fillcolor="#a0a0a0" stroked="f" style="position:absolute;margin-left:0pt;margin-top:-1.65pt;width:0.1pt;height:1.55pt;mso-position-vertical:top">
+              <v:rect id="shape_0" fillcolor="#a0a0a0" stroked="f" style="position:absolute;margin-left:0pt;margin-top:-1.7pt;width:0.15pt;height:1.6pt;mso-position-vertical:top">
                 <w10:wrap type="none"/>
                 <v:fill o:detectmouseclick="t" type="solid" color2="#5f5f5f"/>
                 <v:stroke color="#3465a4" joinstyle="round" endcap="flat"/>
@@ -1254,27 +1254,7 @@
           <w:sz w:val="28"/>
           <w:szCs w:val="28"/>
         </w:rPr>
-        <w:t xml:space="preserve">I have used decorator pattern to implement </w:t>
-      </w:r>
-      <w:r>
-        <w:rPr>
-          <w:b w:val="false"/>
-          <w:bCs w:val="false"/>
-          <w:color w:val="000000"/>
-          <w:sz w:val="28"/>
-          <w:szCs w:val="28"/>
-        </w:rPr>
-        <w:t xml:space="preserve">a JWT Token based </w:t>
-      </w:r>
-      <w:r>
-        <w:rPr>
-          <w:b w:val="false"/>
-          <w:bCs w:val="false"/>
-          <w:color w:val="000000"/>
-          <w:sz w:val="28"/>
-          <w:szCs w:val="28"/>
-        </w:rPr>
-        <w:t xml:space="preserve">user authentication and authorization to provide restricted access to different users on this platform. </w:t>
+        <w:t xml:space="preserve">I have used decorator pattern to implement a JWT Token based user authentication and authorization to provide restricted access to different users on this platform. </w:t>
       </w:r>
     </w:p>
     <w:p>
@@ -3033,27 +3013,25 @@
             </w:pPr>
             <w:r>
               <w:rPr>
-                <w:b w:val="false"/>
-                <w:bCs w:val="false"/>
-              </w:rPr>
-            </w:r>
-          </w:p>
-          <w:p>
-            <w:pPr>
-              <w:pStyle w:val="Normal"/>
-              <w:widowControl w:val="false"/>
-              <w:spacing w:lineRule="auto" w:line="240" w:before="0" w:after="0"/>
-              <w:ind w:left="0" w:right="0" w:hanging="0"/>
-              <w:jc w:val="left"/>
-              <w:rPr>
-                <w:b/>
-                <w:b/>
-              </w:rPr>
-            </w:pPr>
-            <w:r>
-              <w:rPr>
-                <w:b w:val="false"/>
-                <w:bCs w:val="false"/>
+                <w:b/>
+              </w:rPr>
+            </w:r>
+          </w:p>
+          <w:p>
+            <w:pPr>
+              <w:pStyle w:val="Normal"/>
+              <w:widowControl w:val="false"/>
+              <w:spacing w:lineRule="auto" w:line="240" w:before="0" w:after="0"/>
+              <w:ind w:left="0" w:right="0" w:hanging="0"/>
+              <w:jc w:val="left"/>
+              <w:rPr>
+                <w:b/>
+                <w:b/>
+              </w:rPr>
+            </w:pPr>
+            <w:r>
+              <w:rPr>
+                <w:b/>
               </w:rPr>
             </w:r>
           </w:p>
@@ -3529,11 +3507,251 @@
             </w:pPr>
             <w:r>
               <w:rPr/>
-              <w:t xml:space="preserve">/ users / {user_id} ? </w:t>
-            </w:r>
-            <w:r>
-              <w:rPr/>
-              <w:t>new_user_quota=&lt;quota&gt;</w:t>
+              <w:t>/ users / {user_id} ? new_user_quota=&lt;quota&gt;</w:t>
+            </w:r>
+          </w:p>
+          <w:p>
+            <w:pPr>
+              <w:pStyle w:val="Normal"/>
+              <w:widowControl w:val="false"/>
+              <w:spacing w:lineRule="auto" w:line="240" w:before="0" w:after="0"/>
+              <w:ind w:left="0" w:right="0" w:hanging="0"/>
+              <w:jc w:val="left"/>
+              <w:rPr/>
+            </w:pPr>
+            <w:r>
+              <w:rPr/>
+            </w:r>
+          </w:p>
+          <w:p>
+            <w:pPr>
+              <w:pStyle w:val="Normal"/>
+              <w:widowControl w:val="false"/>
+              <w:spacing w:lineRule="auto" w:line="240" w:before="0" w:after="0"/>
+              <w:ind w:left="0" w:right="0" w:hanging="0"/>
+              <w:jc w:val="left"/>
+              <w:rPr/>
+            </w:pPr>
+            <w:r>
+              <w:rPr/>
+            </w:r>
+          </w:p>
+          <w:p>
+            <w:pPr>
+              <w:pStyle w:val="Normal"/>
+              <w:widowControl w:val="false"/>
+              <w:spacing w:lineRule="auto" w:line="240" w:before="0" w:after="0"/>
+              <w:ind w:left="0" w:right="0" w:hanging="0"/>
+              <w:jc w:val="left"/>
+              <w:rPr/>
+            </w:pPr>
+            <w:r>
+              <w:rPr/>
+            </w:r>
+          </w:p>
+          <w:p>
+            <w:pPr>
+              <w:pStyle w:val="Normal"/>
+              <w:widowControl w:val="false"/>
+              <w:spacing w:lineRule="auto" w:line="240" w:before="0" w:after="0"/>
+              <w:ind w:left="0" w:right="0" w:hanging="0"/>
+              <w:jc w:val="left"/>
+              <w:rPr/>
+            </w:pPr>
+            <w:r>
+              <w:rPr/>
+            </w:r>
+          </w:p>
+          <w:p>
+            <w:pPr>
+              <w:pStyle w:val="Normal"/>
+              <w:widowControl w:val="false"/>
+              <w:spacing w:lineRule="auto" w:line="240" w:before="0" w:after="0"/>
+              <w:ind w:left="0" w:right="0" w:hanging="0"/>
+              <w:jc w:val="left"/>
+              <w:rPr/>
+            </w:pPr>
+            <w:r>
+              <w:rPr/>
+            </w:r>
+          </w:p>
+          <w:p>
+            <w:pPr>
+              <w:pStyle w:val="Normal"/>
+              <w:widowControl w:val="false"/>
+              <w:spacing w:lineRule="auto" w:line="240" w:before="0" w:after="0"/>
+              <w:ind w:left="0" w:right="0" w:hanging="0"/>
+              <w:jc w:val="left"/>
+              <w:rPr/>
+            </w:pPr>
+            <w:r>
+              <w:rPr/>
+              <w:t xml:space="preserve">Note : </w:t>
+            </w:r>
+          </w:p>
+          <w:p>
+            <w:pPr>
+              <w:pStyle w:val="Normal"/>
+              <w:widowControl w:val="false"/>
+              <w:spacing w:lineRule="auto" w:line="240" w:before="0" w:after="0"/>
+              <w:ind w:left="0" w:right="0" w:hanging="0"/>
+              <w:jc w:val="left"/>
+              <w:rPr/>
+            </w:pPr>
+            <w:r>
+              <w:rPr/>
+            </w:r>
+          </w:p>
+          <w:p>
+            <w:pPr>
+              <w:pStyle w:val="Normal"/>
+              <w:widowControl w:val="false"/>
+              <w:spacing w:lineRule="auto" w:line="240" w:before="0" w:after="0"/>
+              <w:ind w:left="0" w:right="0" w:hanging="0"/>
+              <w:jc w:val="left"/>
+              <w:rPr/>
+            </w:pPr>
+            <w:r>
+              <w:rPr/>
+              <w:t xml:space="preserve">Quota values indicate the following </w:t>
+            </w:r>
+          </w:p>
+          <w:p>
+            <w:pPr>
+              <w:pStyle w:val="Normal"/>
+              <w:widowControl w:val="false"/>
+              <w:spacing w:lineRule="auto" w:line="240" w:before="0" w:after="0"/>
+              <w:ind w:left="0" w:right="0" w:hanging="0"/>
+              <w:jc w:val="left"/>
+              <w:rPr/>
+            </w:pPr>
+            <w:r>
+              <w:rPr/>
+            </w:r>
+          </w:p>
+          <w:p>
+            <w:pPr>
+              <w:pStyle w:val="Normal"/>
+              <w:widowControl w:val="false"/>
+              <w:spacing w:lineRule="auto" w:line="240" w:before="0" w:after="0"/>
+              <w:ind w:left="0" w:right="0" w:hanging="0"/>
+              <w:jc w:val="left"/>
+              <w:rPr/>
+            </w:pPr>
+            <w:r>
+              <w:rPr/>
+            </w:r>
+          </w:p>
+          <w:p>
+            <w:pPr>
+              <w:pStyle w:val="Normal"/>
+              <w:widowControl w:val="false"/>
+              <w:spacing w:lineRule="auto" w:line="240" w:before="0" w:after="0"/>
+              <w:ind w:left="0" w:right="0" w:hanging="0"/>
+              <w:jc w:val="left"/>
+              <w:rPr/>
+            </w:pPr>
+            <w:r>
+              <w:rPr/>
+              <w:t>1) -1 – no lomit user as create any number of</w:t>
+              <w:br/>
+              <w:t xml:space="preserve">           resources</w:t>
+            </w:r>
+          </w:p>
+          <w:p>
+            <w:pPr>
+              <w:pStyle w:val="Normal"/>
+              <w:widowControl w:val="false"/>
+              <w:spacing w:lineRule="auto" w:line="240" w:before="0" w:after="0"/>
+              <w:ind w:left="0" w:right="0" w:hanging="0"/>
+              <w:jc w:val="left"/>
+              <w:rPr/>
+            </w:pPr>
+            <w:r>
+              <w:rPr/>
+            </w:r>
+          </w:p>
+          <w:p>
+            <w:pPr>
+              <w:pStyle w:val="Normal"/>
+              <w:widowControl w:val="false"/>
+              <w:spacing w:lineRule="auto" w:line="240" w:before="0" w:after="0"/>
+              <w:ind w:left="0" w:right="0" w:hanging="0"/>
+              <w:jc w:val="left"/>
+              <w:rPr/>
+            </w:pPr>
+            <w:r>
+              <w:rPr/>
+              <w:t>2) 0 – user cannot create any resource</w:t>
+            </w:r>
+          </w:p>
+          <w:p>
+            <w:pPr>
+              <w:pStyle w:val="Normal"/>
+              <w:widowControl w:val="false"/>
+              <w:spacing w:lineRule="auto" w:line="240" w:before="0" w:after="0"/>
+              <w:ind w:left="0" w:right="0" w:hanging="0"/>
+              <w:jc w:val="left"/>
+              <w:rPr/>
+            </w:pPr>
+            <w:r>
+              <w:rPr/>
+            </w:r>
+          </w:p>
+          <w:p>
+            <w:pPr>
+              <w:pStyle w:val="Normal"/>
+              <w:widowControl w:val="false"/>
+              <w:spacing w:lineRule="auto" w:line="240" w:before="0" w:after="0"/>
+              <w:ind w:left="0" w:right="0" w:hanging="0"/>
+              <w:jc w:val="left"/>
+              <w:rPr/>
+            </w:pPr>
+            <w:r>
+              <w:rPr/>
+              <w:t>3) &gt; 0 – upper limit on the number of</w:t>
+              <w:br/>
+              <w:t xml:space="preserve"> resources a user can create</w:t>
+            </w:r>
+          </w:p>
+          <w:p>
+            <w:pPr>
+              <w:pStyle w:val="Normal"/>
+              <w:widowControl w:val="false"/>
+              <w:spacing w:lineRule="auto" w:line="240" w:before="0" w:after="0"/>
+              <w:ind w:left="0" w:right="0" w:hanging="0"/>
+              <w:jc w:val="left"/>
+              <w:rPr/>
+            </w:pPr>
+            <w:r>
+              <w:rPr/>
+            </w:r>
+          </w:p>
+          <w:p>
+            <w:pPr>
+              <w:pStyle w:val="Normal"/>
+              <w:widowControl w:val="false"/>
+              <w:spacing w:lineRule="auto" w:line="240" w:before="0" w:after="0"/>
+              <w:ind w:left="0" w:right="0" w:hanging="0"/>
+              <w:jc w:val="left"/>
+              <w:rPr/>
+            </w:pPr>
+            <w:r>
+              <w:rPr/>
+              <w:t xml:space="preserve">* By </w:t>
+            </w:r>
+            <w:r>
+              <w:rPr>
+                <w:b/>
+                <w:bCs/>
+              </w:rPr>
+              <w:t>default user quota is “ -1 ”</w:t>
+            </w:r>
+            <w:r>
+              <w:rPr/>
+              <w:t xml:space="preserve">  i.e  unset</w:t>
+              <w:br/>
+              <w:t xml:space="preserve">  so user can create any number of resources.</w:t>
             </w:r>
           </w:p>
         </w:tc>
@@ -3674,69 +3892,48 @@
                 <w:b/>
                 <w:bCs/>
               </w:rPr>
-              <w:t xml:space="preserve">Query Parameter – </w:t>
-            </w:r>
-            <w:r>
-              <w:rPr>
+              <w:t>Query Parameter – user_id, new_user_quota</w:t>
+            </w:r>
+          </w:p>
+          <w:p>
+            <w:pPr>
+              <w:pStyle w:val="Normal"/>
+              <w:widowControl w:val="false"/>
+              <w:spacing w:lineRule="auto" w:line="240" w:before="0" w:after="0"/>
+              <w:ind w:left="0" w:right="0" w:hanging="0"/>
+              <w:jc w:val="left"/>
+              <w:rPr>
+                <w:b/>
                 <w:b/>
                 <w:bCs/>
               </w:rPr>
-              <w:t>user_id, new_user_quota</w:t>
-            </w:r>
-          </w:p>
-          <w:p>
-            <w:pPr>
-              <w:pStyle w:val="Normal"/>
-              <w:widowControl w:val="false"/>
-              <w:spacing w:lineRule="auto" w:line="240" w:before="0" w:after="0"/>
-              <w:ind w:left="0" w:right="0" w:hanging="0"/>
-              <w:jc w:val="left"/>
-              <w:rPr>
-                <w:b/>
+            </w:pPr>
+            <w:r>
+              <w:rPr>
                 <w:b/>
                 <w:bCs/>
               </w:rPr>
-            </w:pPr>
-            <w:r>
-              <w:rPr>
+            </w:r>
+          </w:p>
+          <w:p>
+            <w:pPr>
+              <w:pStyle w:val="Normal"/>
+              <w:widowControl w:val="false"/>
+              <w:spacing w:lineRule="auto" w:line="240" w:before="0" w:after="0"/>
+              <w:ind w:left="0" w:right="0" w:hanging="0"/>
+              <w:jc w:val="left"/>
+              <w:rPr>
+                <w:b/>
                 <w:b/>
                 <w:bCs/>
               </w:rPr>
-            </w:r>
-          </w:p>
-          <w:p>
-            <w:pPr>
-              <w:pStyle w:val="Normal"/>
-              <w:widowControl w:val="false"/>
-              <w:spacing w:lineRule="auto" w:line="240" w:before="0" w:after="0"/>
-              <w:ind w:left="0" w:right="0" w:hanging="0"/>
-              <w:jc w:val="left"/>
-              <w:rPr>
-                <w:b/>
+            </w:pPr>
+            <w:r>
+              <w:rPr>
                 <w:b/>
                 <w:bCs/>
               </w:rPr>
-            </w:pPr>
-            <w:r>
-              <w:rPr>
-                <w:b/>
-                <w:bCs/>
-              </w:rPr>
-              <w:t xml:space="preserve">Header </w:t>
-            </w:r>
-            <w:r>
-              <w:rPr>
-                <w:b/>
-                <w:bCs/>
-              </w:rPr>
-              <w:t>d</w:t>
-            </w:r>
-            <w:r>
-              <w:rPr>
-                <w:b/>
-                <w:bCs/>
-              </w:rPr>
-              <w:t>ata – Authorization</w:t>
+              <w:t>Header data – Authorization</w:t>
             </w:r>
           </w:p>
           <w:p>
@@ -7500,6 +7697,134 @@
   </w:style>
   <w:style w:type="character" w:styleId="ListLabel18">
     <w:name w:val="ListLabel 18"/>
+    <w:qFormat/>
+    <w:rPr>
+      <w:rFonts w:cs="OpenSymbol"/>
+    </w:rPr>
+  </w:style>
+  <w:style w:type="character" w:styleId="ListLabel19">
+    <w:name w:val="ListLabel 19"/>
+    <w:qFormat/>
+    <w:rPr>
+      <w:rFonts w:cs="OpenSymbol"/>
+    </w:rPr>
+  </w:style>
+  <w:style w:type="character" w:styleId="ListLabel20">
+    <w:name w:val="ListLabel 20"/>
+    <w:qFormat/>
+    <w:rPr>
+      <w:rFonts w:cs="OpenSymbol"/>
+    </w:rPr>
+  </w:style>
+  <w:style w:type="character" w:styleId="ListLabel21">
+    <w:name w:val="ListLabel 21"/>
+    <w:qFormat/>
+    <w:rPr>
+      <w:rFonts w:cs="OpenSymbol"/>
+    </w:rPr>
+  </w:style>
+  <w:style w:type="character" w:styleId="ListLabel22">
+    <w:name w:val="ListLabel 22"/>
+    <w:qFormat/>
+    <w:rPr>
+      <w:rFonts w:cs="OpenSymbol"/>
+    </w:rPr>
+  </w:style>
+  <w:style w:type="character" w:styleId="ListLabel23">
+    <w:name w:val="ListLabel 23"/>
+    <w:qFormat/>
+    <w:rPr>
+      <w:rFonts w:cs="OpenSymbol"/>
+    </w:rPr>
+  </w:style>
+  <w:style w:type="character" w:styleId="ListLabel24">
+    <w:name w:val="ListLabel 24"/>
+    <w:qFormat/>
+    <w:rPr>
+      <w:rFonts w:cs="OpenSymbol"/>
+    </w:rPr>
+  </w:style>
+  <w:style w:type="character" w:styleId="ListLabel25">
+    <w:name w:val="ListLabel 25"/>
+    <w:qFormat/>
+    <w:rPr>
+      <w:rFonts w:cs="OpenSymbol"/>
+    </w:rPr>
+  </w:style>
+  <w:style w:type="character" w:styleId="ListLabel26">
+    <w:name w:val="ListLabel 26"/>
+    <w:qFormat/>
+    <w:rPr>
+      <w:rFonts w:cs="OpenSymbol"/>
+    </w:rPr>
+  </w:style>
+  <w:style w:type="character" w:styleId="ListLabel27">
+    <w:name w:val="ListLabel 27"/>
+    <w:qFormat/>
+    <w:rPr>
+      <w:rFonts w:cs="OpenSymbol"/>
+    </w:rPr>
+  </w:style>
+  <w:style w:type="character" w:styleId="ListLabel28">
+    <w:name w:val="ListLabel 28"/>
+    <w:qFormat/>
+    <w:rPr>
+      <w:rFonts w:cs="OpenSymbol"/>
+      <w:b w:val="false"/>
+      <w:sz w:val="32"/>
+    </w:rPr>
+  </w:style>
+  <w:style w:type="character" w:styleId="ListLabel29">
+    <w:name w:val="ListLabel 29"/>
+    <w:qFormat/>
+    <w:rPr>
+      <w:rFonts w:cs="OpenSymbol"/>
+    </w:rPr>
+  </w:style>
+  <w:style w:type="character" w:styleId="ListLabel30">
+    <w:name w:val="ListLabel 30"/>
+    <w:qFormat/>
+    <w:rPr>
+      <w:rFonts w:cs="OpenSymbol"/>
+    </w:rPr>
+  </w:style>
+  <w:style w:type="character" w:styleId="ListLabel31">
+    <w:name w:val="ListLabel 31"/>
+    <w:qFormat/>
+    <w:rPr>
+      <w:rFonts w:cs="OpenSymbol"/>
+    </w:rPr>
+  </w:style>
+  <w:style w:type="character" w:styleId="ListLabel32">
+    <w:name w:val="ListLabel 32"/>
+    <w:qFormat/>
+    <w:rPr>
+      <w:rFonts w:cs="OpenSymbol"/>
+    </w:rPr>
+  </w:style>
+  <w:style w:type="character" w:styleId="ListLabel33">
+    <w:name w:val="ListLabel 33"/>
+    <w:qFormat/>
+    <w:rPr>
+      <w:rFonts w:cs="OpenSymbol"/>
+    </w:rPr>
+  </w:style>
+  <w:style w:type="character" w:styleId="ListLabel34">
+    <w:name w:val="ListLabel 34"/>
+    <w:qFormat/>
+    <w:rPr>
+      <w:rFonts w:cs="OpenSymbol"/>
+    </w:rPr>
+  </w:style>
+  <w:style w:type="character" w:styleId="ListLabel35">
+    <w:name w:val="ListLabel 35"/>
+    <w:qFormat/>
+    <w:rPr>
+      <w:rFonts w:cs="OpenSymbol"/>
+    </w:rPr>
+  </w:style>
+  <w:style w:type="character" w:styleId="ListLabel36">
+    <w:name w:val="ListLabel 36"/>
     <w:qFormat/>
     <w:rPr>
       <w:rFonts w:cs="OpenSymbol"/>

</xml_diff>